<commit_message>
Adding front and back end
</commit_message>
<xml_diff>
--- a/document.docx
+++ b/document.docx
@@ -1697,8 +1697,6 @@
         </w:rPr>
         <w:t>Functional APIs</w:t>
       </w:r>
-      <w:bookmarkStart w:id="0" w:name="_GoBack"/>
-      <w:bookmarkEnd w:id="0"/>
     </w:p>
     <w:p>
       <w:pPr>
@@ -1726,10 +1724,414 @@
     <w:p>
       <w:pPr>
         <w:rPr>
-          <w:sz w:val="48"/>
-          <w:szCs w:val="48"/>
-        </w:rPr>
-      </w:pPr>
+          <w:b/>
+          <w:bCs/>
+          <w:color w:val="0070C0"/>
+          <w:sz w:val="36"/>
+          <w:szCs w:val="36"/>
+          <w:u w:val="single"/>
+        </w:rPr>
+      </w:pPr>
+      <w:r>
+        <w:rPr>
+          <w:b/>
+          <w:bCs/>
+          <w:color w:val="0070C0"/>
+          <w:sz w:val="36"/>
+          <w:szCs w:val="36"/>
+          <w:u w:val="single"/>
+        </w:rPr>
+        <w:lastRenderedPageBreak/>
+        <w:t>Backend and Frontend development:</w:t>
+      </w:r>
+    </w:p>
+    <w:p>
+      <w:pPr>
+        <w:rPr>
+          <w:sz w:val="32"/>
+          <w:szCs w:val="32"/>
+        </w:rPr>
+      </w:pPr>
+      <w:r>
+        <w:rPr>
+          <w:sz w:val="32"/>
+          <w:szCs w:val="32"/>
+        </w:rPr>
+        <w:t>Frontend development focuses on the part of a website or application that users interact with directly. It’s all about creating a seamless and engaging user experience.</w:t>
+      </w:r>
+    </w:p>
+    <w:p>
+      <w:pPr>
+        <w:rPr>
+          <w:sz w:val="32"/>
+          <w:szCs w:val="32"/>
+        </w:rPr>
+      </w:pPr>
+      <w:r>
+        <w:rPr>
+          <w:sz w:val="32"/>
+          <w:szCs w:val="32"/>
+        </w:rPr>
+        <w:t>Backend development deals with the server side of a website or application. It’s about managing the data and ensuring everything works behind the scenes</w:t>
+      </w:r>
+    </w:p>
+    <w:p>
+      <w:pPr>
+        <w:rPr>
+          <w:b/>
+          <w:bCs/>
+          <w:sz w:val="32"/>
+          <w:szCs w:val="32"/>
+        </w:rPr>
+      </w:pPr>
+    </w:p>
+    <w:p>
+      <w:pPr>
+        <w:rPr>
+          <w:b/>
+          <w:bCs/>
+          <w:sz w:val="32"/>
+          <w:szCs w:val="32"/>
+        </w:rPr>
+      </w:pPr>
+      <w:bookmarkStart w:id="0" w:name="_GoBack"/>
+      <w:bookmarkEnd w:id="0"/>
+      <w:r>
+        <w:rPr>
+          <w:b/>
+          <w:bCs/>
+          <w:sz w:val="32"/>
+          <w:szCs w:val="32"/>
+        </w:rPr>
+        <w:t>Differences Between Frontend and Backend Development</w:t>
+      </w:r>
+    </w:p>
+    <w:p>
+      <w:pPr>
+        <w:rPr>
+          <w:sz w:val="32"/>
+          <w:szCs w:val="32"/>
+        </w:rPr>
+      </w:pPr>
+      <w:r>
+        <w:rPr>
+          <w:b/>
+          <w:bCs/>
+          <w:sz w:val="32"/>
+          <w:szCs w:val="32"/>
+        </w:rPr>
+        <w:t>Focus</w:t>
+      </w:r>
+      <w:r>
+        <w:rPr>
+          <w:sz w:val="32"/>
+          <w:szCs w:val="32"/>
+        </w:rPr>
+        <w:t>: Frontend is user-facing, dealing with the visual and interactive aspects. Backend is server-facing, dealing with data, logic, and server management.</w:t>
+      </w:r>
+    </w:p>
+    <w:p>
+      <w:pPr>
+        <w:rPr>
+          <w:sz w:val="32"/>
+          <w:szCs w:val="32"/>
+        </w:rPr>
+      </w:pPr>
+      <w:r>
+        <w:rPr>
+          <w:b/>
+          <w:bCs/>
+          <w:sz w:val="32"/>
+          <w:szCs w:val="32"/>
+        </w:rPr>
+        <w:t>Skills and Tools</w:t>
+      </w:r>
+      <w:r>
+        <w:rPr>
+          <w:sz w:val="32"/>
+          <w:szCs w:val="32"/>
+        </w:rPr>
+        <w:t>: Frontend developers use HTML, CSS, JavaScript, and related frameworks. Backend developers use server-side languages, databases, and server management tools.</w:t>
+      </w:r>
+    </w:p>
+    <w:p>
+      <w:pPr>
+        <w:rPr>
+          <w:sz w:val="32"/>
+          <w:szCs w:val="32"/>
+        </w:rPr>
+      </w:pPr>
+      <w:r>
+        <w:rPr>
+          <w:b/>
+          <w:bCs/>
+          <w:sz w:val="32"/>
+          <w:szCs w:val="32"/>
+        </w:rPr>
+        <w:t>Collaboration</w:t>
+      </w:r>
+      <w:r>
+        <w:rPr>
+          <w:sz w:val="32"/>
+          <w:szCs w:val="32"/>
+        </w:rPr>
+        <w:t>: Both roles often collaborate closely to ensure the website or application functions smoothly. Frontend developers rely on backend developers to provide the necessary data and functionality, while backend developers rely on frontend developers to create a user-friendly interface.</w:t>
+      </w:r>
+    </w:p>
+    <w:p>
+      <w:pPr>
+        <w:rPr>
+          <w:b/>
+          <w:bCs/>
+          <w:sz w:val="32"/>
+          <w:szCs w:val="32"/>
+        </w:rPr>
+      </w:pPr>
+      <w:r>
+        <w:rPr>
+          <w:b/>
+          <w:bCs/>
+          <w:sz w:val="32"/>
+          <w:szCs w:val="32"/>
+        </w:rPr>
+        <w:t xml:space="preserve">Roles of Backend developer: </w:t>
+      </w:r>
+    </w:p>
+    <w:p>
+      <w:pPr>
+        <w:pStyle w:val="ListParagraph"/>
+        <w:numPr>
+          <w:ilvl w:val="0"/>
+          <w:numId w:val="6"/>
+        </w:numPr>
+        <w:rPr>
+          <w:sz w:val="32"/>
+          <w:szCs w:val="32"/>
+        </w:rPr>
+      </w:pPr>
+      <w:r>
+        <w:rPr>
+          <w:sz w:val="32"/>
+          <w:szCs w:val="32"/>
+        </w:rPr>
+        <w:t>Server Management</w:t>
+      </w:r>
+    </w:p>
+    <w:p>
+      <w:pPr>
+        <w:pStyle w:val="ListParagraph"/>
+        <w:numPr>
+          <w:ilvl w:val="0"/>
+          <w:numId w:val="6"/>
+        </w:numPr>
+        <w:rPr>
+          <w:sz w:val="32"/>
+          <w:szCs w:val="32"/>
+        </w:rPr>
+      </w:pPr>
+      <w:r>
+        <w:rPr>
+          <w:sz w:val="32"/>
+          <w:szCs w:val="32"/>
+        </w:rPr>
+        <w:t>Database Management</w:t>
+      </w:r>
+    </w:p>
+    <w:p>
+      <w:pPr>
+        <w:pStyle w:val="ListParagraph"/>
+        <w:numPr>
+          <w:ilvl w:val="0"/>
+          <w:numId w:val="6"/>
+        </w:numPr>
+        <w:rPr>
+          <w:sz w:val="32"/>
+          <w:szCs w:val="32"/>
+        </w:rPr>
+      </w:pPr>
+      <w:r>
+        <w:rPr>
+          <w:sz w:val="32"/>
+          <w:szCs w:val="32"/>
+        </w:rPr>
+        <w:t>API Development</w:t>
+      </w:r>
+    </w:p>
+    <w:p>
+      <w:pPr>
+        <w:pStyle w:val="ListParagraph"/>
+        <w:numPr>
+          <w:ilvl w:val="0"/>
+          <w:numId w:val="6"/>
+        </w:numPr>
+        <w:rPr>
+          <w:sz w:val="32"/>
+          <w:szCs w:val="32"/>
+        </w:rPr>
+      </w:pPr>
+      <w:r>
+        <w:rPr>
+          <w:sz w:val="32"/>
+          <w:szCs w:val="32"/>
+        </w:rPr>
+        <w:t>Business Logic</w:t>
+      </w:r>
+    </w:p>
+    <w:p>
+      <w:pPr>
+        <w:pStyle w:val="ListParagraph"/>
+        <w:numPr>
+          <w:ilvl w:val="0"/>
+          <w:numId w:val="6"/>
+        </w:numPr>
+        <w:rPr>
+          <w:sz w:val="32"/>
+          <w:szCs w:val="32"/>
+        </w:rPr>
+      </w:pPr>
+      <w:r>
+        <w:rPr>
+          <w:sz w:val="32"/>
+          <w:szCs w:val="32"/>
+        </w:rPr>
+        <w:t>Integration</w:t>
+      </w:r>
+    </w:p>
+    <w:p>
+      <w:pPr>
+        <w:rPr>
+          <w:sz w:val="32"/>
+          <w:szCs w:val="32"/>
+        </w:rPr>
+      </w:pPr>
+      <w:r>
+        <w:rPr>
+          <w:b/>
+          <w:bCs/>
+          <w:sz w:val="32"/>
+          <w:szCs w:val="32"/>
+        </w:rPr>
+        <w:lastRenderedPageBreak/>
+        <w:t xml:space="preserve">Roles of </w:t>
+      </w:r>
+      <w:r>
+        <w:rPr>
+          <w:b/>
+          <w:bCs/>
+          <w:sz w:val="32"/>
+          <w:szCs w:val="32"/>
+        </w:rPr>
+        <w:t>Frontend</w:t>
+      </w:r>
+      <w:r>
+        <w:rPr>
+          <w:b/>
+          <w:bCs/>
+          <w:sz w:val="32"/>
+          <w:szCs w:val="32"/>
+        </w:rPr>
+        <w:t xml:space="preserve"> developer: </w:t>
+      </w:r>
+    </w:p>
+    <w:p>
+      <w:pPr>
+        <w:pStyle w:val="ListParagraph"/>
+        <w:numPr>
+          <w:ilvl w:val="0"/>
+          <w:numId w:val="7"/>
+        </w:numPr>
+        <w:rPr>
+          <w:sz w:val="32"/>
+          <w:szCs w:val="32"/>
+        </w:rPr>
+      </w:pPr>
+      <w:r>
+        <w:rPr>
+          <w:sz w:val="32"/>
+          <w:szCs w:val="32"/>
+        </w:rPr>
+        <w:t>Design Implementation</w:t>
+      </w:r>
+    </w:p>
+    <w:p>
+      <w:pPr>
+        <w:pStyle w:val="ListParagraph"/>
+        <w:numPr>
+          <w:ilvl w:val="0"/>
+          <w:numId w:val="7"/>
+        </w:numPr>
+        <w:rPr>
+          <w:sz w:val="32"/>
+          <w:szCs w:val="32"/>
+        </w:rPr>
+      </w:pPr>
+      <w:r>
+        <w:rPr>
+          <w:sz w:val="32"/>
+          <w:szCs w:val="32"/>
+        </w:rPr>
+        <w:t>User Interface (UI) Development</w:t>
+      </w:r>
+    </w:p>
+    <w:p>
+      <w:pPr>
+        <w:pStyle w:val="ListParagraph"/>
+        <w:numPr>
+          <w:ilvl w:val="0"/>
+          <w:numId w:val="7"/>
+        </w:numPr>
+        <w:rPr>
+          <w:sz w:val="32"/>
+          <w:szCs w:val="32"/>
+        </w:rPr>
+      </w:pPr>
+      <w:r>
+        <w:rPr>
+          <w:sz w:val="32"/>
+          <w:szCs w:val="32"/>
+        </w:rPr>
+        <w:t>Interactivity</w:t>
+      </w:r>
+    </w:p>
+    <w:p>
+      <w:pPr>
+        <w:pStyle w:val="ListParagraph"/>
+        <w:numPr>
+          <w:ilvl w:val="0"/>
+          <w:numId w:val="7"/>
+        </w:numPr>
+        <w:rPr>
+          <w:sz w:val="32"/>
+          <w:szCs w:val="32"/>
+        </w:rPr>
+      </w:pPr>
+      <w:r>
+        <w:rPr>
+          <w:sz w:val="32"/>
+          <w:szCs w:val="32"/>
+        </w:rPr>
+        <w:t>Performance Optimization</w:t>
+      </w:r>
+    </w:p>
+    <w:p>
+      <w:pPr>
+        <w:pStyle w:val="ListParagraph"/>
+        <w:numPr>
+          <w:ilvl w:val="0"/>
+          <w:numId w:val="7"/>
+        </w:numPr>
+        <w:rPr>
+          <w:sz w:val="32"/>
+          <w:szCs w:val="32"/>
+        </w:rPr>
+      </w:pPr>
+      <w:r>
+        <w:rPr>
+          <w:sz w:val="32"/>
+          <w:szCs w:val="32"/>
+        </w:rPr>
+        <w:t>Cross-Browser Compatibility</w:t>
+      </w:r>
     </w:p>
     <w:sectPr>
       <w:pgSz w:w="12240" w:h="15840"/>
@@ -1833,6 +2235,95 @@
     </w:lvl>
   </w:abstractNum>
   <w:abstractNum w:abstractNumId="1" w15:restartNumberingAfterBreak="0">
+    <w:nsid w:val="17582E4C"/>
+    <w:multiLevelType w:val="hybridMultilevel"/>
+    <w:tmpl w:val="1AB040C4"/>
+    <w:lvl w:ilvl="0" w:tplc="04090011">
+      <w:start w:val="1"/>
+      <w:numFmt w:val="decimal"/>
+      <w:lvlText w:val="%1)"/>
+      <w:lvlJc w:val="left"/>
+      <w:pPr>
+        <w:ind w:left="720" w:hanging="360"/>
+      </w:pPr>
+      <w:rPr>
+        <w:rFonts w:hint="default"/>
+      </w:rPr>
+    </w:lvl>
+    <w:lvl w:ilvl="1" w:tplc="04090019" w:tentative="1">
+      <w:start w:val="1"/>
+      <w:numFmt w:val="lowerLetter"/>
+      <w:lvlText w:val="%2."/>
+      <w:lvlJc w:val="left"/>
+      <w:pPr>
+        <w:ind w:left="1440" w:hanging="360"/>
+      </w:pPr>
+    </w:lvl>
+    <w:lvl w:ilvl="2" w:tplc="0409001B" w:tentative="1">
+      <w:start w:val="1"/>
+      <w:numFmt w:val="lowerRoman"/>
+      <w:lvlText w:val="%3."/>
+      <w:lvlJc w:val="right"/>
+      <w:pPr>
+        <w:ind w:left="2160" w:hanging="180"/>
+      </w:pPr>
+    </w:lvl>
+    <w:lvl w:ilvl="3" w:tplc="0409000F" w:tentative="1">
+      <w:start w:val="1"/>
+      <w:numFmt w:val="decimal"/>
+      <w:lvlText w:val="%4."/>
+      <w:lvlJc w:val="left"/>
+      <w:pPr>
+        <w:ind w:left="2880" w:hanging="360"/>
+      </w:pPr>
+    </w:lvl>
+    <w:lvl w:ilvl="4" w:tplc="04090019" w:tentative="1">
+      <w:start w:val="1"/>
+      <w:numFmt w:val="lowerLetter"/>
+      <w:lvlText w:val="%5."/>
+      <w:lvlJc w:val="left"/>
+      <w:pPr>
+        <w:ind w:left="3600" w:hanging="360"/>
+      </w:pPr>
+    </w:lvl>
+    <w:lvl w:ilvl="5" w:tplc="0409001B" w:tentative="1">
+      <w:start w:val="1"/>
+      <w:numFmt w:val="lowerRoman"/>
+      <w:lvlText w:val="%6."/>
+      <w:lvlJc w:val="right"/>
+      <w:pPr>
+        <w:ind w:left="4320" w:hanging="180"/>
+      </w:pPr>
+    </w:lvl>
+    <w:lvl w:ilvl="6" w:tplc="0409000F" w:tentative="1">
+      <w:start w:val="1"/>
+      <w:numFmt w:val="decimal"/>
+      <w:lvlText w:val="%7."/>
+      <w:lvlJc w:val="left"/>
+      <w:pPr>
+        <w:ind w:left="5040" w:hanging="360"/>
+      </w:pPr>
+    </w:lvl>
+    <w:lvl w:ilvl="7" w:tplc="04090019" w:tentative="1">
+      <w:start w:val="1"/>
+      <w:numFmt w:val="lowerLetter"/>
+      <w:lvlText w:val="%8."/>
+      <w:lvlJc w:val="left"/>
+      <w:pPr>
+        <w:ind w:left="5760" w:hanging="360"/>
+      </w:pPr>
+    </w:lvl>
+    <w:lvl w:ilvl="8" w:tplc="0409001B" w:tentative="1">
+      <w:start w:val="1"/>
+      <w:numFmt w:val="lowerRoman"/>
+      <w:lvlText w:val="%9."/>
+      <w:lvlJc w:val="right"/>
+      <w:pPr>
+        <w:ind w:left="6480" w:hanging="180"/>
+      </w:pPr>
+    </w:lvl>
+  </w:abstractNum>
+  <w:abstractNum w:abstractNumId="2" w15:restartNumberingAfterBreak="0">
     <w:nsid w:val="21F97915"/>
     <w:multiLevelType w:val="multilevel"/>
     <w:tmpl w:val="D6A88E86"/>
@@ -1945,7 +2436,7 @@
       </w:pPr>
     </w:lvl>
   </w:abstractNum>
-  <w:abstractNum w:abstractNumId="2" w15:restartNumberingAfterBreak="0">
+  <w:abstractNum w:abstractNumId="3" w15:restartNumberingAfterBreak="0">
     <w:nsid w:val="2CB72F08"/>
     <w:multiLevelType w:val="hybridMultilevel"/>
     <w:tmpl w:val="74A67C12"/>
@@ -2034,7 +2525,96 @@
       </w:pPr>
     </w:lvl>
   </w:abstractNum>
-  <w:abstractNum w:abstractNumId="3" w15:restartNumberingAfterBreak="0">
+  <w:abstractNum w:abstractNumId="4" w15:restartNumberingAfterBreak="0">
+    <w:nsid w:val="5DF70EF5"/>
+    <w:multiLevelType w:val="hybridMultilevel"/>
+    <w:tmpl w:val="4B684C08"/>
+    <w:lvl w:ilvl="0" w:tplc="04090011">
+      <w:start w:val="1"/>
+      <w:numFmt w:val="decimal"/>
+      <w:lvlText w:val="%1)"/>
+      <w:lvlJc w:val="left"/>
+      <w:pPr>
+        <w:ind w:left="720" w:hanging="360"/>
+      </w:pPr>
+      <w:rPr>
+        <w:rFonts w:hint="default"/>
+      </w:rPr>
+    </w:lvl>
+    <w:lvl w:ilvl="1" w:tplc="04090019" w:tentative="1">
+      <w:start w:val="1"/>
+      <w:numFmt w:val="lowerLetter"/>
+      <w:lvlText w:val="%2."/>
+      <w:lvlJc w:val="left"/>
+      <w:pPr>
+        <w:ind w:left="1440" w:hanging="360"/>
+      </w:pPr>
+    </w:lvl>
+    <w:lvl w:ilvl="2" w:tplc="0409001B" w:tentative="1">
+      <w:start w:val="1"/>
+      <w:numFmt w:val="lowerRoman"/>
+      <w:lvlText w:val="%3."/>
+      <w:lvlJc w:val="right"/>
+      <w:pPr>
+        <w:ind w:left="2160" w:hanging="180"/>
+      </w:pPr>
+    </w:lvl>
+    <w:lvl w:ilvl="3" w:tplc="0409000F" w:tentative="1">
+      <w:start w:val="1"/>
+      <w:numFmt w:val="decimal"/>
+      <w:lvlText w:val="%4."/>
+      <w:lvlJc w:val="left"/>
+      <w:pPr>
+        <w:ind w:left="2880" w:hanging="360"/>
+      </w:pPr>
+    </w:lvl>
+    <w:lvl w:ilvl="4" w:tplc="04090019" w:tentative="1">
+      <w:start w:val="1"/>
+      <w:numFmt w:val="lowerLetter"/>
+      <w:lvlText w:val="%5."/>
+      <w:lvlJc w:val="left"/>
+      <w:pPr>
+        <w:ind w:left="3600" w:hanging="360"/>
+      </w:pPr>
+    </w:lvl>
+    <w:lvl w:ilvl="5" w:tplc="0409001B" w:tentative="1">
+      <w:start w:val="1"/>
+      <w:numFmt w:val="lowerRoman"/>
+      <w:lvlText w:val="%6."/>
+      <w:lvlJc w:val="right"/>
+      <w:pPr>
+        <w:ind w:left="4320" w:hanging="180"/>
+      </w:pPr>
+    </w:lvl>
+    <w:lvl w:ilvl="6" w:tplc="0409000F" w:tentative="1">
+      <w:start w:val="1"/>
+      <w:numFmt w:val="decimal"/>
+      <w:lvlText w:val="%7."/>
+      <w:lvlJc w:val="left"/>
+      <w:pPr>
+        <w:ind w:left="5040" w:hanging="360"/>
+      </w:pPr>
+    </w:lvl>
+    <w:lvl w:ilvl="7" w:tplc="04090019" w:tentative="1">
+      <w:start w:val="1"/>
+      <w:numFmt w:val="lowerLetter"/>
+      <w:lvlText w:val="%8."/>
+      <w:lvlJc w:val="left"/>
+      <w:pPr>
+        <w:ind w:left="5760" w:hanging="360"/>
+      </w:pPr>
+    </w:lvl>
+    <w:lvl w:ilvl="8" w:tplc="0409001B" w:tentative="1">
+      <w:start w:val="1"/>
+      <w:numFmt w:val="lowerRoman"/>
+      <w:lvlText w:val="%9."/>
+      <w:lvlJc w:val="right"/>
+      <w:pPr>
+        <w:ind w:left="6480" w:hanging="180"/>
+      </w:pPr>
+    </w:lvl>
+  </w:abstractNum>
+  <w:abstractNum w:abstractNumId="5" w15:restartNumberingAfterBreak="0">
     <w:nsid w:val="6FCE0843"/>
     <w:multiLevelType w:val="multilevel"/>
     <w:tmpl w:val="3B208E08"/>
@@ -2147,7 +2727,7 @@
       </w:pPr>
     </w:lvl>
   </w:abstractNum>
-  <w:abstractNum w:abstractNumId="4" w15:restartNumberingAfterBreak="0">
+  <w:abstractNum w:abstractNumId="6" w15:restartNumberingAfterBreak="0">
     <w:nsid w:val="78EB1AC5"/>
     <w:multiLevelType w:val="hybridMultilevel"/>
     <w:tmpl w:val="3AC87AF6"/>
@@ -2237,19 +2817,25 @@
     </w:lvl>
   </w:abstractNum>
   <w:num w:numId="1">
-    <w:abstractNumId w:val="1"/>
+    <w:abstractNumId w:val="2"/>
   </w:num>
   <w:num w:numId="2">
-    <w:abstractNumId w:val="3"/>
+    <w:abstractNumId w:val="5"/>
   </w:num>
   <w:num w:numId="3">
     <w:abstractNumId w:val="0"/>
   </w:num>
   <w:num w:numId="4">
-    <w:abstractNumId w:val="2"/>
+    <w:abstractNumId w:val="3"/>
   </w:num>
   <w:num w:numId="5">
+    <w:abstractNumId w:val="6"/>
+  </w:num>
+  <w:num w:numId="6">
     <w:abstractNumId w:val="4"/>
+  </w:num>
+  <w:num w:numId="7">
+    <w:abstractNumId w:val="1"/>
   </w:num>
 </w:numbering>
 </file>

</xml_diff>

<commit_message>
Adding data base part
</commit_message>
<xml_diff>
--- a/document.docx
+++ b/document.docx
@@ -1794,344 +1794,1503 @@
           <w:szCs w:val="32"/>
         </w:rPr>
       </w:pPr>
+      <w:r>
+        <w:rPr>
+          <w:b/>
+          <w:bCs/>
+          <w:sz w:val="32"/>
+          <w:szCs w:val="32"/>
+        </w:rPr>
+        <w:t>Differences Between Frontend and Backend Development</w:t>
+      </w:r>
+    </w:p>
+    <w:p>
+      <w:pPr>
+        <w:rPr>
+          <w:sz w:val="32"/>
+          <w:szCs w:val="32"/>
+        </w:rPr>
+      </w:pPr>
+      <w:r>
+        <w:rPr>
+          <w:b/>
+          <w:bCs/>
+          <w:sz w:val="32"/>
+          <w:szCs w:val="32"/>
+        </w:rPr>
+        <w:t>Focus</w:t>
+      </w:r>
+      <w:r>
+        <w:rPr>
+          <w:sz w:val="32"/>
+          <w:szCs w:val="32"/>
+        </w:rPr>
+        <w:t>: Frontend is user-facing, dealing with the visual and interactive aspects. Backend is server-facing, dealing with data, logic, and server management.</w:t>
+      </w:r>
+    </w:p>
+    <w:p>
+      <w:pPr>
+        <w:rPr>
+          <w:sz w:val="32"/>
+          <w:szCs w:val="32"/>
+        </w:rPr>
+      </w:pPr>
+      <w:r>
+        <w:rPr>
+          <w:b/>
+          <w:bCs/>
+          <w:sz w:val="32"/>
+          <w:szCs w:val="32"/>
+        </w:rPr>
+        <w:t>Skills and Tools</w:t>
+      </w:r>
+      <w:r>
+        <w:rPr>
+          <w:sz w:val="32"/>
+          <w:szCs w:val="32"/>
+        </w:rPr>
+        <w:t>: Frontend developers use HTML, CSS, JavaScript, and related frameworks. Backend developers use server-side languages, databases, and server management tools.</w:t>
+      </w:r>
+    </w:p>
+    <w:p>
+      <w:pPr>
+        <w:rPr>
+          <w:sz w:val="32"/>
+          <w:szCs w:val="32"/>
+        </w:rPr>
+      </w:pPr>
+      <w:r>
+        <w:rPr>
+          <w:b/>
+          <w:bCs/>
+          <w:sz w:val="32"/>
+          <w:szCs w:val="32"/>
+        </w:rPr>
+        <w:t>Collaboration</w:t>
+      </w:r>
+      <w:r>
+        <w:rPr>
+          <w:sz w:val="32"/>
+          <w:szCs w:val="32"/>
+        </w:rPr>
+        <w:t>: Both roles often collaborate closely to ensure the website or application functions smoothly. Frontend developers rely on backend developers to provide the necessary data and functionality, while backend developers rely on frontend developers to create a user-friendly interface.</w:t>
+      </w:r>
+    </w:p>
+    <w:p>
+      <w:pPr>
+        <w:rPr>
+          <w:b/>
+          <w:bCs/>
+          <w:sz w:val="32"/>
+          <w:szCs w:val="32"/>
+        </w:rPr>
+      </w:pPr>
+      <w:r>
+        <w:rPr>
+          <w:b/>
+          <w:bCs/>
+          <w:sz w:val="32"/>
+          <w:szCs w:val="32"/>
+        </w:rPr>
+        <w:t xml:space="preserve">Roles of Backend developer: </w:t>
+      </w:r>
+    </w:p>
+    <w:p>
+      <w:pPr>
+        <w:pStyle w:val="ListParagraph"/>
+        <w:numPr>
+          <w:ilvl w:val="0"/>
+          <w:numId w:val="6"/>
+        </w:numPr>
+        <w:rPr>
+          <w:sz w:val="32"/>
+          <w:szCs w:val="32"/>
+        </w:rPr>
+      </w:pPr>
+      <w:r>
+        <w:rPr>
+          <w:sz w:val="32"/>
+          <w:szCs w:val="32"/>
+        </w:rPr>
+        <w:t>Server Management</w:t>
+      </w:r>
+    </w:p>
+    <w:p>
+      <w:pPr>
+        <w:pStyle w:val="ListParagraph"/>
+        <w:numPr>
+          <w:ilvl w:val="0"/>
+          <w:numId w:val="6"/>
+        </w:numPr>
+        <w:rPr>
+          <w:sz w:val="32"/>
+          <w:szCs w:val="32"/>
+        </w:rPr>
+      </w:pPr>
+      <w:r>
+        <w:rPr>
+          <w:sz w:val="32"/>
+          <w:szCs w:val="32"/>
+        </w:rPr>
+        <w:t>Database Management</w:t>
+      </w:r>
+    </w:p>
+    <w:p>
+      <w:pPr>
+        <w:pStyle w:val="ListParagraph"/>
+        <w:numPr>
+          <w:ilvl w:val="0"/>
+          <w:numId w:val="6"/>
+        </w:numPr>
+        <w:rPr>
+          <w:sz w:val="32"/>
+          <w:szCs w:val="32"/>
+        </w:rPr>
+      </w:pPr>
+      <w:r>
+        <w:rPr>
+          <w:sz w:val="32"/>
+          <w:szCs w:val="32"/>
+        </w:rPr>
+        <w:t>API Development</w:t>
+      </w:r>
+    </w:p>
+    <w:p>
+      <w:pPr>
+        <w:pStyle w:val="ListParagraph"/>
+        <w:numPr>
+          <w:ilvl w:val="0"/>
+          <w:numId w:val="6"/>
+        </w:numPr>
+        <w:rPr>
+          <w:sz w:val="32"/>
+          <w:szCs w:val="32"/>
+        </w:rPr>
+      </w:pPr>
+      <w:r>
+        <w:rPr>
+          <w:sz w:val="32"/>
+          <w:szCs w:val="32"/>
+        </w:rPr>
+        <w:t>Business Logic</w:t>
+      </w:r>
+    </w:p>
+    <w:p>
+      <w:pPr>
+        <w:pStyle w:val="ListParagraph"/>
+        <w:numPr>
+          <w:ilvl w:val="0"/>
+          <w:numId w:val="6"/>
+        </w:numPr>
+        <w:rPr>
+          <w:sz w:val="32"/>
+          <w:szCs w:val="32"/>
+        </w:rPr>
+      </w:pPr>
+      <w:r>
+        <w:rPr>
+          <w:sz w:val="32"/>
+          <w:szCs w:val="32"/>
+        </w:rPr>
+        <w:t>Integration</w:t>
+      </w:r>
+    </w:p>
+    <w:p>
+      <w:pPr>
+        <w:rPr>
+          <w:sz w:val="32"/>
+          <w:szCs w:val="32"/>
+        </w:rPr>
+      </w:pPr>
+      <w:r>
+        <w:rPr>
+          <w:b/>
+          <w:bCs/>
+          <w:sz w:val="32"/>
+          <w:szCs w:val="32"/>
+        </w:rPr>
+        <w:lastRenderedPageBreak/>
+        <w:t xml:space="preserve">Roles of </w:t>
+      </w:r>
+      <w:r>
+        <w:rPr>
+          <w:b/>
+          <w:bCs/>
+          <w:sz w:val="32"/>
+          <w:szCs w:val="32"/>
+        </w:rPr>
+        <w:t>Frontend</w:t>
+      </w:r>
+      <w:r>
+        <w:rPr>
+          <w:b/>
+          <w:bCs/>
+          <w:sz w:val="32"/>
+          <w:szCs w:val="32"/>
+        </w:rPr>
+        <w:t xml:space="preserve"> developer: </w:t>
+      </w:r>
+    </w:p>
+    <w:p>
+      <w:pPr>
+        <w:pStyle w:val="ListParagraph"/>
+        <w:numPr>
+          <w:ilvl w:val="0"/>
+          <w:numId w:val="7"/>
+        </w:numPr>
+        <w:rPr>
+          <w:sz w:val="32"/>
+          <w:szCs w:val="32"/>
+        </w:rPr>
+      </w:pPr>
+      <w:r>
+        <w:rPr>
+          <w:sz w:val="32"/>
+          <w:szCs w:val="32"/>
+        </w:rPr>
+        <w:t>Design Implementation</w:t>
+      </w:r>
+    </w:p>
+    <w:p>
+      <w:pPr>
+        <w:pStyle w:val="ListParagraph"/>
+        <w:numPr>
+          <w:ilvl w:val="0"/>
+          <w:numId w:val="7"/>
+        </w:numPr>
+        <w:rPr>
+          <w:sz w:val="32"/>
+          <w:szCs w:val="32"/>
+        </w:rPr>
+      </w:pPr>
+      <w:r>
+        <w:rPr>
+          <w:sz w:val="32"/>
+          <w:szCs w:val="32"/>
+        </w:rPr>
+        <w:t>User Interface (UI) Development</w:t>
+      </w:r>
+    </w:p>
+    <w:p>
+      <w:pPr>
+        <w:pStyle w:val="ListParagraph"/>
+        <w:numPr>
+          <w:ilvl w:val="0"/>
+          <w:numId w:val="7"/>
+        </w:numPr>
+        <w:rPr>
+          <w:sz w:val="32"/>
+          <w:szCs w:val="32"/>
+        </w:rPr>
+      </w:pPr>
+      <w:r>
+        <w:rPr>
+          <w:sz w:val="32"/>
+          <w:szCs w:val="32"/>
+        </w:rPr>
+        <w:t>Interactivity</w:t>
+      </w:r>
+    </w:p>
+    <w:p>
+      <w:pPr>
+        <w:pStyle w:val="ListParagraph"/>
+        <w:numPr>
+          <w:ilvl w:val="0"/>
+          <w:numId w:val="7"/>
+        </w:numPr>
+        <w:rPr>
+          <w:sz w:val="32"/>
+          <w:szCs w:val="32"/>
+        </w:rPr>
+      </w:pPr>
+      <w:r>
+        <w:rPr>
+          <w:sz w:val="32"/>
+          <w:szCs w:val="32"/>
+        </w:rPr>
+        <w:t>Performance Optimization</w:t>
+      </w:r>
+    </w:p>
+    <w:p>
+      <w:pPr>
+        <w:pStyle w:val="ListParagraph"/>
+        <w:numPr>
+          <w:ilvl w:val="0"/>
+          <w:numId w:val="7"/>
+        </w:numPr>
+        <w:rPr>
+          <w:sz w:val="32"/>
+          <w:szCs w:val="32"/>
+        </w:rPr>
+      </w:pPr>
+      <w:r>
+        <w:rPr>
+          <w:sz w:val="32"/>
+          <w:szCs w:val="32"/>
+        </w:rPr>
+        <w:t>Cross-Browser Compatibility</w:t>
+      </w:r>
+    </w:p>
+    <w:p>
+      <w:pPr>
+        <w:rPr>
+          <w:sz w:val="32"/>
+          <w:szCs w:val="32"/>
+        </w:rPr>
+      </w:pPr>
+    </w:p>
+    <w:p>
+      <w:pPr>
+        <w:rPr>
+          <w:b/>
+          <w:bCs/>
+          <w:color w:val="0070C0"/>
+          <w:sz w:val="36"/>
+          <w:szCs w:val="36"/>
+          <w:u w:val="single"/>
+        </w:rPr>
+      </w:pPr>
+      <w:r>
+        <w:rPr>
+          <w:b/>
+          <w:bCs/>
+          <w:color w:val="0070C0"/>
+          <w:sz w:val="36"/>
+          <w:szCs w:val="36"/>
+          <w:u w:val="single"/>
+        </w:rPr>
+        <w:t>Data base:</w:t>
+      </w:r>
+    </w:p>
+    <w:p>
+      <w:pPr>
+        <w:rPr>
+          <w:rFonts w:ascii="Calibri" w:hAnsi="Calibri" w:cs="Calibri"/>
+          <w:sz w:val="28"/>
+          <w:szCs w:val="28"/>
+          <w:lang w:val="en"/>
+        </w:rPr>
+      </w:pPr>
+      <w:r>
+        <w:rPr>
+          <w:rFonts w:ascii="Calibri" w:hAnsi="Calibri" w:cs="Calibri"/>
+          <w:sz w:val="28"/>
+          <w:szCs w:val="28"/>
+          <w:lang w:val="en"/>
+        </w:rPr>
+        <w:t>A database is an organized collection of structured information or data, typically stored electronically in a computer system. It’s usually managed by a database management system (DBMS).</w:t>
+      </w:r>
+    </w:p>
+    <w:p>
+      <w:pPr>
+        <w:rPr>
+          <w:rFonts w:ascii="Calibri" w:hAnsi="Calibri" w:cs="Calibri"/>
+          <w:b/>
+          <w:bCs/>
+          <w:sz w:val="32"/>
+          <w:szCs w:val="32"/>
+          <w:lang w:val="en"/>
+        </w:rPr>
+      </w:pPr>
+      <w:r>
+        <w:rPr>
+          <w:rFonts w:ascii="Calibri" w:hAnsi="Calibri" w:cs="Calibri"/>
+          <w:b/>
+          <w:bCs/>
+          <w:sz w:val="32"/>
+          <w:szCs w:val="32"/>
+          <w:lang w:val="en"/>
+        </w:rPr>
+        <w:t>Why database</w:t>
+      </w:r>
+      <w:r>
+        <w:rPr>
+          <w:rFonts w:ascii="Calibri" w:hAnsi="Calibri" w:cs="Calibri"/>
+          <w:b/>
+          <w:bCs/>
+          <w:sz w:val="32"/>
+          <w:szCs w:val="32"/>
+          <w:lang w:val="en"/>
+        </w:rPr>
+        <w:t>?</w:t>
+      </w:r>
+    </w:p>
+    <w:p>
+      <w:pPr>
+        <w:widowControl w:val="0"/>
+        <w:numPr>
+          <w:ilvl w:val="0"/>
+          <w:numId w:val="8"/>
+        </w:numPr>
+        <w:autoSpaceDE w:val="0"/>
+        <w:autoSpaceDN w:val="0"/>
+        <w:adjustRightInd w:val="0"/>
+        <w:spacing w:after="200" w:line="276" w:lineRule="auto"/>
+        <w:ind w:left="720" w:hanging="360"/>
+        <w:rPr>
+          <w:rFonts w:ascii="Calibri" w:hAnsi="Calibri" w:cs="Calibri"/>
+          <w:sz w:val="28"/>
+          <w:szCs w:val="28"/>
+          <w:lang w:val="en"/>
+        </w:rPr>
+      </w:pPr>
+      <w:r>
+        <w:rPr>
+          <w:rFonts w:ascii="Calibri" w:hAnsi="Calibri" w:cs="Calibri"/>
+          <w:sz w:val="28"/>
+          <w:szCs w:val="28"/>
+          <w:lang w:val="en"/>
+        </w:rPr>
+        <w:t>Data Storage and Organization.</w:t>
+      </w:r>
+    </w:p>
+    <w:p>
+      <w:pPr>
+        <w:widowControl w:val="0"/>
+        <w:numPr>
+          <w:ilvl w:val="0"/>
+          <w:numId w:val="8"/>
+        </w:numPr>
+        <w:autoSpaceDE w:val="0"/>
+        <w:autoSpaceDN w:val="0"/>
+        <w:adjustRightInd w:val="0"/>
+        <w:spacing w:after="200" w:line="276" w:lineRule="auto"/>
+        <w:ind w:left="720" w:hanging="360"/>
+        <w:rPr>
+          <w:rFonts w:ascii="Calibri" w:hAnsi="Calibri" w:cs="Calibri"/>
+          <w:sz w:val="28"/>
+          <w:szCs w:val="28"/>
+          <w:lang w:val="en"/>
+        </w:rPr>
+      </w:pPr>
+      <w:r>
+        <w:rPr>
+          <w:rFonts w:ascii="Calibri" w:hAnsi="Calibri" w:cs="Calibri"/>
+          <w:sz w:val="28"/>
+          <w:szCs w:val="28"/>
+          <w:lang w:val="en"/>
+        </w:rPr>
+        <w:t xml:space="preserve">Efficient Data Retrieval. </w:t>
+      </w:r>
+    </w:p>
+    <w:p>
+      <w:pPr>
+        <w:widowControl w:val="0"/>
+        <w:numPr>
+          <w:ilvl w:val="0"/>
+          <w:numId w:val="8"/>
+        </w:numPr>
+        <w:autoSpaceDE w:val="0"/>
+        <w:autoSpaceDN w:val="0"/>
+        <w:adjustRightInd w:val="0"/>
+        <w:spacing w:after="200" w:line="276" w:lineRule="auto"/>
+        <w:ind w:left="720" w:hanging="360"/>
+        <w:rPr>
+          <w:rFonts w:ascii="Calibri" w:hAnsi="Calibri" w:cs="Calibri"/>
+          <w:sz w:val="28"/>
+          <w:szCs w:val="28"/>
+          <w:lang w:val="en"/>
+        </w:rPr>
+      </w:pPr>
+      <w:r>
+        <w:rPr>
+          <w:rFonts w:ascii="Calibri" w:hAnsi="Calibri" w:cs="Calibri"/>
+          <w:sz w:val="28"/>
+          <w:szCs w:val="28"/>
+          <w:lang w:val="en"/>
+        </w:rPr>
+        <w:t>Data Integrity and Consistency.</w:t>
+      </w:r>
+    </w:p>
+    <w:p>
+      <w:pPr>
+        <w:widowControl w:val="0"/>
+        <w:numPr>
+          <w:ilvl w:val="0"/>
+          <w:numId w:val="8"/>
+        </w:numPr>
+        <w:autoSpaceDE w:val="0"/>
+        <w:autoSpaceDN w:val="0"/>
+        <w:adjustRightInd w:val="0"/>
+        <w:spacing w:after="200" w:line="276" w:lineRule="auto"/>
+        <w:ind w:left="720" w:hanging="360"/>
+        <w:rPr>
+          <w:rFonts w:ascii="Calibri" w:hAnsi="Calibri" w:cs="Calibri"/>
+          <w:sz w:val="28"/>
+          <w:szCs w:val="28"/>
+          <w:lang w:val="en"/>
+        </w:rPr>
+      </w:pPr>
+      <w:r>
+        <w:rPr>
+          <w:rFonts w:ascii="Calibri" w:hAnsi="Calibri" w:cs="Calibri"/>
+          <w:sz w:val="28"/>
+          <w:szCs w:val="28"/>
+          <w:lang w:val="en"/>
+        </w:rPr>
+        <w:t>Security and Access Control.</w:t>
+      </w:r>
+    </w:p>
+    <w:p>
+      <w:pPr>
+        <w:widowControl w:val="0"/>
+        <w:numPr>
+          <w:ilvl w:val="0"/>
+          <w:numId w:val="8"/>
+        </w:numPr>
+        <w:autoSpaceDE w:val="0"/>
+        <w:autoSpaceDN w:val="0"/>
+        <w:adjustRightInd w:val="0"/>
+        <w:spacing w:after="200" w:line="276" w:lineRule="auto"/>
+        <w:ind w:left="720" w:hanging="360"/>
+        <w:rPr>
+          <w:rFonts w:ascii="Calibri" w:hAnsi="Calibri" w:cs="Calibri"/>
+          <w:sz w:val="28"/>
+          <w:szCs w:val="28"/>
+          <w:lang w:val="en"/>
+        </w:rPr>
+      </w:pPr>
+      <w:r>
+        <w:rPr>
+          <w:rFonts w:ascii="Calibri" w:hAnsi="Calibri" w:cs="Calibri"/>
+          <w:sz w:val="28"/>
+          <w:szCs w:val="28"/>
+          <w:lang w:val="en"/>
+        </w:rPr>
+        <w:t>Scalability.</w:t>
+      </w:r>
+    </w:p>
+    <w:p>
+      <w:pPr>
+        <w:widowControl w:val="0"/>
+        <w:numPr>
+          <w:ilvl w:val="0"/>
+          <w:numId w:val="8"/>
+        </w:numPr>
+        <w:autoSpaceDE w:val="0"/>
+        <w:autoSpaceDN w:val="0"/>
+        <w:adjustRightInd w:val="0"/>
+        <w:spacing w:after="200" w:line="276" w:lineRule="auto"/>
+        <w:ind w:left="720" w:hanging="360"/>
+        <w:rPr>
+          <w:rFonts w:ascii="Calibri" w:hAnsi="Calibri" w:cs="Calibri"/>
+          <w:sz w:val="28"/>
+          <w:szCs w:val="28"/>
+          <w:lang w:val="en"/>
+        </w:rPr>
+      </w:pPr>
+      <w:r>
+        <w:rPr>
+          <w:rFonts w:ascii="Calibri" w:hAnsi="Calibri" w:cs="Calibri"/>
+          <w:sz w:val="28"/>
+          <w:szCs w:val="28"/>
+          <w:lang w:val="en"/>
+        </w:rPr>
+        <w:t>Reporting and Analysis.</w:t>
+      </w:r>
+    </w:p>
+    <w:p>
+      <w:pPr>
+        <w:widowControl w:val="0"/>
+        <w:numPr>
+          <w:ilvl w:val="0"/>
+          <w:numId w:val="8"/>
+        </w:numPr>
+        <w:autoSpaceDE w:val="0"/>
+        <w:autoSpaceDN w:val="0"/>
+        <w:adjustRightInd w:val="0"/>
+        <w:spacing w:after="200" w:line="276" w:lineRule="auto"/>
+        <w:ind w:left="720" w:hanging="360"/>
+        <w:rPr>
+          <w:rFonts w:ascii="Calibri" w:hAnsi="Calibri" w:cs="Calibri"/>
+          <w:sz w:val="28"/>
+          <w:szCs w:val="28"/>
+          <w:lang w:val="en"/>
+        </w:rPr>
+      </w:pPr>
+      <w:r>
+        <w:rPr>
+          <w:rFonts w:ascii="Calibri" w:hAnsi="Calibri" w:cs="Calibri"/>
+          <w:sz w:val="28"/>
+          <w:szCs w:val="28"/>
+          <w:lang w:val="en"/>
+        </w:rPr>
+        <w:t>Backup and Recovery.</w:t>
+      </w:r>
+    </w:p>
+    <w:p>
+      <w:pPr>
+        <w:widowControl w:val="0"/>
+        <w:autoSpaceDE w:val="0"/>
+        <w:autoSpaceDN w:val="0"/>
+        <w:adjustRightInd w:val="0"/>
+        <w:spacing w:after="200" w:line="276" w:lineRule="auto"/>
+        <w:rPr>
+          <w:rFonts w:ascii="Calibri" w:hAnsi="Calibri" w:cs="Calibri"/>
+          <w:b/>
+          <w:bCs/>
+          <w:sz w:val="36"/>
+          <w:szCs w:val="36"/>
+          <w:lang w:val="en"/>
+        </w:rPr>
+      </w:pPr>
+      <w:r>
+        <w:rPr>
+          <w:rFonts w:ascii="Calibri" w:hAnsi="Calibri" w:cs="Calibri"/>
+          <w:b/>
+          <w:bCs/>
+          <w:sz w:val="36"/>
+          <w:szCs w:val="36"/>
+          <w:lang w:val="en"/>
+        </w:rPr>
+        <w:t>Types of Databases:</w:t>
+      </w:r>
+    </w:p>
+    <w:p>
+      <w:pPr>
+        <w:widowControl w:val="0"/>
+        <w:numPr>
+          <w:ilvl w:val="0"/>
+          <w:numId w:val="8"/>
+        </w:numPr>
+        <w:autoSpaceDE w:val="0"/>
+        <w:autoSpaceDN w:val="0"/>
+        <w:adjustRightInd w:val="0"/>
+        <w:spacing w:after="200" w:line="276" w:lineRule="auto"/>
+        <w:ind w:left="720" w:hanging="360"/>
+        <w:rPr>
+          <w:rFonts w:ascii="Calibri" w:hAnsi="Calibri" w:cs="Calibri"/>
+          <w:sz w:val="28"/>
+          <w:szCs w:val="28"/>
+          <w:lang w:val="en"/>
+        </w:rPr>
+      </w:pPr>
+      <w:r>
+        <w:rPr>
+          <w:rFonts w:ascii="Calibri" w:hAnsi="Calibri" w:cs="Calibri"/>
+          <w:sz w:val="28"/>
+          <w:szCs w:val="28"/>
+          <w:lang w:val="en"/>
+        </w:rPr>
+        <w:t>Relational Database.</w:t>
+      </w:r>
+    </w:p>
+    <w:p>
+      <w:pPr>
+        <w:widowControl w:val="0"/>
+        <w:numPr>
+          <w:ilvl w:val="0"/>
+          <w:numId w:val="8"/>
+        </w:numPr>
+        <w:autoSpaceDE w:val="0"/>
+        <w:autoSpaceDN w:val="0"/>
+        <w:adjustRightInd w:val="0"/>
+        <w:spacing w:after="200" w:line="276" w:lineRule="auto"/>
+        <w:ind w:left="720" w:hanging="360"/>
+        <w:rPr>
+          <w:rFonts w:ascii="Calibri" w:hAnsi="Calibri" w:cs="Calibri"/>
+          <w:sz w:val="28"/>
+          <w:szCs w:val="28"/>
+          <w:lang w:val="en"/>
+        </w:rPr>
+      </w:pPr>
+      <w:r>
+        <w:rPr>
+          <w:rFonts w:ascii="Calibri" w:hAnsi="Calibri" w:cs="Calibri"/>
+          <w:sz w:val="28"/>
+          <w:szCs w:val="28"/>
+          <w:lang w:val="en"/>
+        </w:rPr>
+        <w:t>Non-Relational (NoSQL) Database.</w:t>
+      </w:r>
+    </w:p>
+    <w:p>
+      <w:pPr>
+        <w:widowControl w:val="0"/>
+        <w:numPr>
+          <w:ilvl w:val="0"/>
+          <w:numId w:val="8"/>
+        </w:numPr>
+        <w:autoSpaceDE w:val="0"/>
+        <w:autoSpaceDN w:val="0"/>
+        <w:adjustRightInd w:val="0"/>
+        <w:spacing w:after="200" w:line="276" w:lineRule="auto"/>
+        <w:ind w:left="720" w:hanging="360"/>
+        <w:rPr>
+          <w:rFonts w:ascii="Calibri" w:hAnsi="Calibri" w:cs="Calibri"/>
+          <w:sz w:val="28"/>
+          <w:szCs w:val="28"/>
+          <w:lang w:val="en"/>
+        </w:rPr>
+      </w:pPr>
+      <w:r>
+        <w:rPr>
+          <w:rFonts w:ascii="Calibri" w:hAnsi="Calibri" w:cs="Calibri"/>
+          <w:sz w:val="28"/>
+          <w:szCs w:val="28"/>
+          <w:lang w:val="en"/>
+        </w:rPr>
+        <w:t>Object-Oriented Database.</w:t>
+      </w:r>
+    </w:p>
+    <w:p>
+      <w:pPr>
+        <w:widowControl w:val="0"/>
+        <w:numPr>
+          <w:ilvl w:val="0"/>
+          <w:numId w:val="8"/>
+        </w:numPr>
+        <w:autoSpaceDE w:val="0"/>
+        <w:autoSpaceDN w:val="0"/>
+        <w:adjustRightInd w:val="0"/>
+        <w:spacing w:after="200" w:line="276" w:lineRule="auto"/>
+        <w:ind w:left="720" w:hanging="360"/>
+        <w:rPr>
+          <w:rFonts w:ascii="Calibri" w:hAnsi="Calibri" w:cs="Calibri"/>
+          <w:sz w:val="28"/>
+          <w:szCs w:val="28"/>
+          <w:lang w:val="en"/>
+        </w:rPr>
+      </w:pPr>
+      <w:r>
+        <w:rPr>
+          <w:rFonts w:ascii="Calibri" w:hAnsi="Calibri" w:cs="Calibri"/>
+          <w:sz w:val="28"/>
+          <w:szCs w:val="28"/>
+          <w:lang w:val="en"/>
+        </w:rPr>
+        <w:lastRenderedPageBreak/>
+        <w:t>Operational Database (OLTP).</w:t>
+      </w:r>
+    </w:p>
+    <w:p>
+      <w:pPr>
+        <w:widowControl w:val="0"/>
+        <w:numPr>
+          <w:ilvl w:val="0"/>
+          <w:numId w:val="8"/>
+        </w:numPr>
+        <w:autoSpaceDE w:val="0"/>
+        <w:autoSpaceDN w:val="0"/>
+        <w:adjustRightInd w:val="0"/>
+        <w:spacing w:after="200" w:line="276" w:lineRule="auto"/>
+        <w:ind w:left="720" w:hanging="360"/>
+        <w:rPr>
+          <w:rFonts w:ascii="Calibri" w:hAnsi="Calibri" w:cs="Calibri"/>
+          <w:sz w:val="28"/>
+          <w:szCs w:val="28"/>
+          <w:lang w:val="en"/>
+        </w:rPr>
+      </w:pPr>
+      <w:r>
+        <w:rPr>
+          <w:rFonts w:ascii="Calibri" w:hAnsi="Calibri" w:cs="Calibri"/>
+          <w:sz w:val="28"/>
+          <w:szCs w:val="28"/>
+          <w:lang w:val="en"/>
+        </w:rPr>
+        <w:t>Analytical Database (OLAP).</w:t>
+      </w:r>
+    </w:p>
+    <w:p>
+      <w:pPr>
+        <w:widowControl w:val="0"/>
+        <w:numPr>
+          <w:ilvl w:val="0"/>
+          <w:numId w:val="8"/>
+        </w:numPr>
+        <w:autoSpaceDE w:val="0"/>
+        <w:autoSpaceDN w:val="0"/>
+        <w:adjustRightInd w:val="0"/>
+        <w:spacing w:after="200" w:line="276" w:lineRule="auto"/>
+        <w:ind w:left="720" w:hanging="360"/>
+        <w:rPr>
+          <w:rFonts w:ascii="Calibri" w:hAnsi="Calibri" w:cs="Calibri"/>
+          <w:sz w:val="28"/>
+          <w:szCs w:val="28"/>
+          <w:lang w:val="en"/>
+        </w:rPr>
+      </w:pPr>
+      <w:r>
+        <w:rPr>
+          <w:rFonts w:ascii="Calibri" w:hAnsi="Calibri" w:cs="Calibri"/>
+          <w:sz w:val="28"/>
+          <w:szCs w:val="28"/>
+          <w:lang w:val="en"/>
+        </w:rPr>
+        <w:t>Cloud Database.</w:t>
+      </w:r>
+    </w:p>
+    <w:p>
+      <w:pPr>
+        <w:widowControl w:val="0"/>
+        <w:numPr>
+          <w:ilvl w:val="0"/>
+          <w:numId w:val="8"/>
+        </w:numPr>
+        <w:autoSpaceDE w:val="0"/>
+        <w:autoSpaceDN w:val="0"/>
+        <w:adjustRightInd w:val="0"/>
+        <w:spacing w:after="200" w:line="276" w:lineRule="auto"/>
+        <w:ind w:left="720" w:hanging="360"/>
+        <w:rPr>
+          <w:rFonts w:ascii="Calibri" w:hAnsi="Calibri" w:cs="Calibri"/>
+          <w:sz w:val="28"/>
+          <w:szCs w:val="28"/>
+          <w:lang w:val="en"/>
+        </w:rPr>
+      </w:pPr>
+      <w:r>
+        <w:rPr>
+          <w:rFonts w:ascii="Calibri" w:hAnsi="Calibri" w:cs="Calibri"/>
+          <w:sz w:val="28"/>
+          <w:szCs w:val="28"/>
+          <w:lang w:val="en"/>
+        </w:rPr>
+        <w:t>Personal Database.</w:t>
+      </w:r>
+    </w:p>
+    <w:p>
+      <w:pPr>
+        <w:widowControl w:val="0"/>
+        <w:autoSpaceDE w:val="0"/>
+        <w:autoSpaceDN w:val="0"/>
+        <w:adjustRightInd w:val="0"/>
+        <w:spacing w:after="200" w:line="276" w:lineRule="auto"/>
+        <w:rPr>
+          <w:rFonts w:ascii="Calibri" w:hAnsi="Calibri" w:cs="Calibri"/>
+          <w:b/>
+          <w:bCs/>
+          <w:sz w:val="28"/>
+          <w:szCs w:val="28"/>
+          <w:lang w:val="en"/>
+        </w:rPr>
+      </w:pPr>
+      <w:r>
+        <w:rPr>
+          <w:rFonts w:ascii="Calibri" w:hAnsi="Calibri" w:cs="Calibri"/>
+          <w:b/>
+          <w:bCs/>
+          <w:sz w:val="36"/>
+          <w:szCs w:val="36"/>
+          <w:lang w:val="en"/>
+        </w:rPr>
+        <w:t xml:space="preserve">Database View </w:t>
+      </w:r>
+    </w:p>
+    <w:p>
+      <w:pPr>
+        <w:widowControl w:val="0"/>
+        <w:autoSpaceDE w:val="0"/>
+        <w:autoSpaceDN w:val="0"/>
+        <w:adjustRightInd w:val="0"/>
+        <w:spacing w:after="200" w:line="276" w:lineRule="auto"/>
+        <w:rPr>
+          <w:rFonts w:ascii="Calibri" w:hAnsi="Calibri" w:cs="Calibri"/>
+          <w:sz w:val="28"/>
+          <w:szCs w:val="28"/>
+          <w:lang w:val="en"/>
+        </w:rPr>
+      </w:pPr>
+      <w:r>
+        <w:rPr>
+          <w:rFonts w:ascii="Calibri" w:hAnsi="Calibri" w:cs="Calibri"/>
+          <w:sz w:val="28"/>
+          <w:szCs w:val="28"/>
+          <w:lang w:val="en"/>
+        </w:rPr>
+        <w:t>A database view is a query that’s stored in the database. It acts as a virtual table, allowing you to query it just like any other table. Views can use joins and combine data from other tables. Think of a view as a saved query. When you reference a view, its data is recomputed. However, you can also create materialized views, which store the result of the query. These precomputed views enhance performance. Views are great for abstracting complex queries and keeping your code DRY (Don’t Repeat Yourself). To create a view, use the CREATE VIEW statement, define the query, and save it in the database. Updating a view is similar: use CREATE OR REPLACE VIEW to modify the query. If your database doesn’t support this, consider using ALTER VIEW or dropping and recreating the view.</w:t>
+      </w:r>
+    </w:p>
+    <w:p>
+      <w:pPr>
+        <w:widowControl w:val="0"/>
+        <w:autoSpaceDE w:val="0"/>
+        <w:autoSpaceDN w:val="0"/>
+        <w:adjustRightInd w:val="0"/>
+        <w:spacing w:after="200" w:line="276" w:lineRule="auto"/>
+        <w:rPr>
+          <w:rFonts w:ascii="Calibri" w:hAnsi="Calibri" w:cs="Calibri"/>
+          <w:b/>
+          <w:bCs/>
+          <w:sz w:val="36"/>
+          <w:szCs w:val="36"/>
+          <w:lang w:val="en"/>
+        </w:rPr>
+      </w:pPr>
+      <w:r>
+        <w:rPr>
+          <w:rFonts w:ascii="Calibri" w:hAnsi="Calibri" w:cs="Calibri"/>
+          <w:b/>
+          <w:bCs/>
+          <w:sz w:val="36"/>
+          <w:szCs w:val="36"/>
+          <w:lang w:val="en"/>
+        </w:rPr>
+        <w:t xml:space="preserve">Index </w:t>
+      </w:r>
+    </w:p>
+    <w:p>
+      <w:pPr>
+        <w:widowControl w:val="0"/>
+        <w:autoSpaceDE w:val="0"/>
+        <w:autoSpaceDN w:val="0"/>
+        <w:adjustRightInd w:val="0"/>
+        <w:spacing w:after="200" w:line="276" w:lineRule="auto"/>
+        <w:rPr>
+          <w:rFonts w:ascii="Calibri" w:hAnsi="Calibri" w:cs="Calibri"/>
+          <w:sz w:val="28"/>
+          <w:szCs w:val="28"/>
+          <w:lang w:val="en"/>
+        </w:rPr>
+      </w:pPr>
+      <w:r>
+        <w:rPr>
+          <w:rFonts w:ascii="Calibri" w:hAnsi="Calibri" w:cs="Calibri"/>
+          <w:sz w:val="28"/>
+          <w:szCs w:val="28"/>
+          <w:lang w:val="en"/>
+        </w:rPr>
+        <w:t>An index in a database is like the index at the back of a book. It helps speed up data retrieval operations by providing quick access to specific rows in a table.</w:t>
+      </w:r>
+    </w:p>
+    <w:p>
+      <w:pPr>
+        <w:widowControl w:val="0"/>
+        <w:autoSpaceDE w:val="0"/>
+        <w:autoSpaceDN w:val="0"/>
+        <w:adjustRightInd w:val="0"/>
+        <w:spacing w:after="200" w:line="276" w:lineRule="auto"/>
+        <w:rPr>
+          <w:rFonts w:ascii="Calibri" w:hAnsi="Calibri" w:cs="Calibri"/>
+          <w:b/>
+          <w:bCs/>
+          <w:sz w:val="36"/>
+          <w:szCs w:val="36"/>
+          <w:lang w:val="en"/>
+        </w:rPr>
+      </w:pPr>
+      <w:r>
+        <w:rPr>
+          <w:rFonts w:ascii="Calibri" w:hAnsi="Calibri" w:cs="Calibri"/>
+          <w:b/>
+          <w:bCs/>
+          <w:sz w:val="36"/>
+          <w:szCs w:val="36"/>
+          <w:lang w:val="en"/>
+        </w:rPr>
+        <w:t>methods of indexing</w:t>
+      </w:r>
+    </w:p>
+    <w:p>
+      <w:pPr>
+        <w:pStyle w:val="ListParagraph"/>
+        <w:widowControl w:val="0"/>
+        <w:numPr>
+          <w:ilvl w:val="0"/>
+          <w:numId w:val="9"/>
+        </w:numPr>
+        <w:autoSpaceDE w:val="0"/>
+        <w:autoSpaceDN w:val="0"/>
+        <w:adjustRightInd w:val="0"/>
+        <w:spacing w:after="200" w:line="276" w:lineRule="auto"/>
+        <w:rPr>
+          <w:rFonts w:ascii="Calibri" w:hAnsi="Calibri" w:cs="Calibri"/>
+          <w:sz w:val="36"/>
+          <w:szCs w:val="36"/>
+          <w:lang w:val="en"/>
+        </w:rPr>
+      </w:pPr>
+      <w:r>
+        <w:rPr>
+          <w:rFonts w:ascii="Calibri" w:hAnsi="Calibri" w:cs="Calibri"/>
+          <w:sz w:val="36"/>
+          <w:szCs w:val="36"/>
+          <w:lang w:val="en"/>
+        </w:rPr>
+        <w:t>Clustered Indexing</w:t>
+      </w:r>
+    </w:p>
+    <w:p>
+      <w:pPr>
+        <w:pStyle w:val="ListParagraph"/>
+        <w:widowControl w:val="0"/>
+        <w:numPr>
+          <w:ilvl w:val="0"/>
+          <w:numId w:val="9"/>
+        </w:numPr>
+        <w:autoSpaceDE w:val="0"/>
+        <w:autoSpaceDN w:val="0"/>
+        <w:adjustRightInd w:val="0"/>
+        <w:spacing w:after="200" w:line="276" w:lineRule="auto"/>
+        <w:rPr>
+          <w:rFonts w:ascii="Calibri" w:hAnsi="Calibri" w:cs="Calibri"/>
+          <w:sz w:val="36"/>
+          <w:szCs w:val="36"/>
+          <w:lang w:val="en"/>
+        </w:rPr>
+      </w:pPr>
+      <w:r>
+        <w:rPr>
+          <w:rFonts w:ascii="Calibri" w:hAnsi="Calibri" w:cs="Calibri"/>
+          <w:sz w:val="36"/>
+          <w:szCs w:val="36"/>
+          <w:lang w:val="en"/>
+        </w:rPr>
+        <w:t>Primary Indexing</w:t>
+      </w:r>
+    </w:p>
+    <w:p>
+      <w:pPr>
+        <w:pStyle w:val="ListParagraph"/>
+        <w:widowControl w:val="0"/>
+        <w:numPr>
+          <w:ilvl w:val="0"/>
+          <w:numId w:val="9"/>
+        </w:numPr>
+        <w:autoSpaceDE w:val="0"/>
+        <w:autoSpaceDN w:val="0"/>
+        <w:adjustRightInd w:val="0"/>
+        <w:spacing w:after="200" w:line="276" w:lineRule="auto"/>
+        <w:rPr>
+          <w:rFonts w:ascii="Calibri" w:hAnsi="Calibri" w:cs="Calibri"/>
+          <w:sz w:val="36"/>
+          <w:szCs w:val="36"/>
+          <w:lang w:val="en"/>
+        </w:rPr>
+      </w:pPr>
+      <w:r>
+        <w:rPr>
+          <w:rFonts w:ascii="Calibri" w:hAnsi="Calibri" w:cs="Calibri"/>
+          <w:sz w:val="36"/>
+          <w:szCs w:val="36"/>
+          <w:lang w:val="en"/>
+        </w:rPr>
+        <w:t>Non-clustered or Secondary Indexing</w:t>
+      </w:r>
+    </w:p>
+    <w:p>
+      <w:pPr>
+        <w:pStyle w:val="ListParagraph"/>
+        <w:widowControl w:val="0"/>
+        <w:numPr>
+          <w:ilvl w:val="0"/>
+          <w:numId w:val="9"/>
+        </w:numPr>
+        <w:autoSpaceDE w:val="0"/>
+        <w:autoSpaceDN w:val="0"/>
+        <w:adjustRightInd w:val="0"/>
+        <w:spacing w:after="200" w:line="276" w:lineRule="auto"/>
+        <w:rPr>
+          <w:rFonts w:ascii="Calibri" w:hAnsi="Calibri" w:cs="Calibri"/>
+          <w:sz w:val="36"/>
+          <w:szCs w:val="36"/>
+          <w:lang w:val="en"/>
+        </w:rPr>
+      </w:pPr>
+      <w:r>
+        <w:rPr>
+          <w:rFonts w:ascii="Calibri" w:hAnsi="Calibri" w:cs="Calibri"/>
+          <w:sz w:val="36"/>
+          <w:szCs w:val="36"/>
+          <w:lang w:val="en"/>
+        </w:rPr>
+        <w:t>Multilevel Indexing</w:t>
+      </w:r>
+    </w:p>
+    <w:p>
+      <w:pPr>
+        <w:widowControl w:val="0"/>
+        <w:autoSpaceDE w:val="0"/>
+        <w:autoSpaceDN w:val="0"/>
+        <w:adjustRightInd w:val="0"/>
+        <w:spacing w:after="200" w:line="276" w:lineRule="auto"/>
+        <w:rPr>
+          <w:rFonts w:ascii="Calibri" w:hAnsi="Calibri" w:cs="Calibri"/>
+          <w:sz w:val="36"/>
+          <w:szCs w:val="36"/>
+          <w:lang w:val="en"/>
+        </w:rPr>
+      </w:pPr>
+    </w:p>
+    <w:p>
+      <w:pPr>
+        <w:widowControl w:val="0"/>
+        <w:autoSpaceDE w:val="0"/>
+        <w:autoSpaceDN w:val="0"/>
+        <w:adjustRightInd w:val="0"/>
+        <w:spacing w:after="200" w:line="276" w:lineRule="auto"/>
+        <w:rPr>
+          <w:rFonts w:ascii="Calibri" w:hAnsi="Calibri" w:cs="Calibri"/>
+          <w:b/>
+          <w:bCs/>
+          <w:sz w:val="36"/>
+          <w:szCs w:val="36"/>
+          <w:lang w:val="en"/>
+        </w:rPr>
+      </w:pPr>
+      <w:r>
+        <w:rPr>
+          <w:rFonts w:ascii="Calibri" w:hAnsi="Calibri" w:cs="Calibri"/>
+          <w:b/>
+          <w:bCs/>
+          <w:sz w:val="36"/>
+          <w:szCs w:val="36"/>
+          <w:lang w:val="en"/>
+        </w:rPr>
+        <w:lastRenderedPageBreak/>
+        <w:t>Trigger:</w:t>
+      </w:r>
+    </w:p>
+    <w:p>
+      <w:pPr>
+        <w:widowControl w:val="0"/>
+        <w:autoSpaceDE w:val="0"/>
+        <w:autoSpaceDN w:val="0"/>
+        <w:adjustRightInd w:val="0"/>
+        <w:spacing w:after="200" w:line="276" w:lineRule="auto"/>
+        <w:rPr>
+          <w:rFonts w:ascii="Calibri" w:hAnsi="Calibri" w:cs="Calibri"/>
+          <w:sz w:val="28"/>
+          <w:szCs w:val="28"/>
+          <w:lang w:val="en"/>
+        </w:rPr>
+      </w:pPr>
+      <w:r>
+        <w:rPr>
+          <w:rFonts w:ascii="Calibri" w:hAnsi="Calibri" w:cs="Calibri"/>
+          <w:sz w:val="28"/>
+          <w:szCs w:val="28"/>
+          <w:lang w:val="en"/>
+        </w:rPr>
+        <w:t>In a database, a trigger is a piece of procedural code that automatically executes in response to specific events on a particular table or view. These events typically include insertions, updates, or deletions of data. Triggers are powerful tools for maintaining data integrity and enforcing business rules within the database.</w:t>
+      </w:r>
+    </w:p>
+    <w:p>
+      <w:pPr>
+        <w:widowControl w:val="0"/>
+        <w:autoSpaceDE w:val="0"/>
+        <w:autoSpaceDN w:val="0"/>
+        <w:adjustRightInd w:val="0"/>
+        <w:spacing w:after="200" w:line="276" w:lineRule="auto"/>
+        <w:rPr>
+          <w:rFonts w:ascii="Calibri" w:hAnsi="Calibri" w:cs="Calibri"/>
+          <w:b/>
+          <w:bCs/>
+          <w:sz w:val="36"/>
+          <w:szCs w:val="36"/>
+          <w:lang w:val="en"/>
+        </w:rPr>
+      </w:pPr>
+      <w:r>
+        <w:rPr>
+          <w:rFonts w:ascii="Calibri" w:hAnsi="Calibri" w:cs="Calibri"/>
+          <w:b/>
+          <w:bCs/>
+          <w:sz w:val="36"/>
+          <w:szCs w:val="36"/>
+          <w:lang w:val="en"/>
+        </w:rPr>
+        <w:t>Function:</w:t>
+      </w:r>
+    </w:p>
+    <w:p>
+      <w:pPr>
+        <w:widowControl w:val="0"/>
+        <w:autoSpaceDE w:val="0"/>
+        <w:autoSpaceDN w:val="0"/>
+        <w:adjustRightInd w:val="0"/>
+        <w:spacing w:after="200" w:line="276" w:lineRule="auto"/>
+        <w:rPr>
+          <w:rFonts w:ascii="Calibri" w:hAnsi="Calibri" w:cs="Calibri"/>
+          <w:sz w:val="28"/>
+          <w:szCs w:val="28"/>
+          <w:lang w:val="en"/>
+        </w:rPr>
+      </w:pPr>
+      <w:r>
+        <w:rPr>
+          <w:rFonts w:ascii="Calibri" w:hAnsi="Calibri" w:cs="Calibri"/>
+          <w:sz w:val="28"/>
+          <w:szCs w:val="28"/>
+          <w:lang w:val="en"/>
+        </w:rPr>
+        <w:t>In a database, a function is a set of SQL statements that perform a specific task and return a single value. Functions help encapsulate logic that can be reused in various parts of SQL queries, enhancing code modularity and maintainability1. There are different typ</w:t>
+      </w:r>
+      <w:r>
+        <w:rPr>
+          <w:rFonts w:ascii="Calibri" w:hAnsi="Calibri" w:cs="Calibri"/>
+          <w:sz w:val="28"/>
+          <w:szCs w:val="28"/>
+          <w:lang w:val="en"/>
+        </w:rPr>
+        <w:t>es of SQL functions, including:</w:t>
+      </w:r>
+    </w:p>
+    <w:p>
+      <w:pPr>
+        <w:widowControl w:val="0"/>
+        <w:numPr>
+          <w:ilvl w:val="0"/>
+          <w:numId w:val="8"/>
+        </w:numPr>
+        <w:autoSpaceDE w:val="0"/>
+        <w:autoSpaceDN w:val="0"/>
+        <w:adjustRightInd w:val="0"/>
+        <w:spacing w:after="200" w:line="276" w:lineRule="auto"/>
+        <w:ind w:left="720" w:hanging="360"/>
+        <w:rPr>
+          <w:rFonts w:ascii="Calibri" w:hAnsi="Calibri" w:cs="Calibri"/>
+          <w:sz w:val="32"/>
+          <w:szCs w:val="32"/>
+          <w:lang w:val="en"/>
+        </w:rPr>
+      </w:pPr>
+      <w:r>
+        <w:rPr>
+          <w:rFonts w:ascii="Calibri" w:hAnsi="Calibri" w:cs="Calibri"/>
+          <w:sz w:val="32"/>
+          <w:szCs w:val="32"/>
+          <w:lang w:val="en"/>
+        </w:rPr>
+        <w:t>Aggregate Functions</w:t>
+      </w:r>
+    </w:p>
+    <w:p>
+      <w:pPr>
+        <w:widowControl w:val="0"/>
+        <w:numPr>
+          <w:ilvl w:val="0"/>
+          <w:numId w:val="8"/>
+        </w:numPr>
+        <w:autoSpaceDE w:val="0"/>
+        <w:autoSpaceDN w:val="0"/>
+        <w:adjustRightInd w:val="0"/>
+        <w:spacing w:after="200" w:line="276" w:lineRule="auto"/>
+        <w:ind w:left="720" w:hanging="360"/>
+        <w:rPr>
+          <w:rFonts w:ascii="Calibri" w:hAnsi="Calibri" w:cs="Calibri"/>
+          <w:sz w:val="32"/>
+          <w:szCs w:val="32"/>
+          <w:lang w:val="en"/>
+        </w:rPr>
+      </w:pPr>
+      <w:r>
+        <w:rPr>
+          <w:rFonts w:ascii="Calibri" w:hAnsi="Calibri" w:cs="Calibri"/>
+          <w:sz w:val="32"/>
+          <w:szCs w:val="32"/>
+          <w:lang w:val="en"/>
+        </w:rPr>
+        <w:t xml:space="preserve">Date Functions </w:t>
+      </w:r>
+    </w:p>
+    <w:p>
+      <w:pPr>
+        <w:widowControl w:val="0"/>
+        <w:numPr>
+          <w:ilvl w:val="0"/>
+          <w:numId w:val="8"/>
+        </w:numPr>
+        <w:autoSpaceDE w:val="0"/>
+        <w:autoSpaceDN w:val="0"/>
+        <w:adjustRightInd w:val="0"/>
+        <w:spacing w:after="200" w:line="276" w:lineRule="auto"/>
+        <w:ind w:left="720" w:hanging="360"/>
+        <w:rPr>
+          <w:rFonts w:ascii="Calibri" w:hAnsi="Calibri" w:cs="Calibri"/>
+          <w:sz w:val="32"/>
+          <w:szCs w:val="32"/>
+          <w:lang w:val="en"/>
+        </w:rPr>
+      </w:pPr>
+      <w:r>
+        <w:rPr>
+          <w:rFonts w:ascii="Calibri" w:hAnsi="Calibri" w:cs="Calibri"/>
+          <w:sz w:val="32"/>
+          <w:szCs w:val="32"/>
+          <w:lang w:val="en"/>
+        </w:rPr>
+        <w:t xml:space="preserve">String Functions </w:t>
+      </w:r>
+    </w:p>
+    <w:p>
+      <w:pPr>
+        <w:widowControl w:val="0"/>
+        <w:numPr>
+          <w:ilvl w:val="0"/>
+          <w:numId w:val="8"/>
+        </w:numPr>
+        <w:autoSpaceDE w:val="0"/>
+        <w:autoSpaceDN w:val="0"/>
+        <w:adjustRightInd w:val="0"/>
+        <w:spacing w:after="200" w:line="276" w:lineRule="auto"/>
+        <w:ind w:left="720" w:hanging="360"/>
+        <w:rPr>
+          <w:rFonts w:ascii="Calibri" w:hAnsi="Calibri" w:cs="Calibri"/>
+          <w:sz w:val="32"/>
+          <w:szCs w:val="32"/>
+          <w:lang w:val="en"/>
+        </w:rPr>
+      </w:pPr>
+      <w:r>
+        <w:rPr>
+          <w:rFonts w:ascii="Calibri" w:hAnsi="Calibri" w:cs="Calibri"/>
+          <w:sz w:val="32"/>
+          <w:szCs w:val="32"/>
+          <w:lang w:val="en"/>
+        </w:rPr>
+        <w:t>Math Functions</w:t>
+      </w:r>
+    </w:p>
+    <w:p>
+      <w:pPr>
+        <w:widowControl w:val="0"/>
+        <w:autoSpaceDE w:val="0"/>
+        <w:autoSpaceDN w:val="0"/>
+        <w:adjustRightInd w:val="0"/>
+        <w:spacing w:after="200" w:line="276" w:lineRule="auto"/>
+        <w:rPr>
+          <w:rFonts w:ascii="Calibri" w:hAnsi="Calibri" w:cs="Calibri"/>
+          <w:b/>
+          <w:bCs/>
+          <w:sz w:val="36"/>
+          <w:szCs w:val="36"/>
+          <w:lang w:val="en"/>
+        </w:rPr>
+      </w:pPr>
+      <w:r>
+        <w:rPr>
+          <w:rFonts w:ascii="Calibri" w:hAnsi="Calibri" w:cs="Calibri"/>
+          <w:b/>
+          <w:bCs/>
+          <w:sz w:val="36"/>
+          <w:szCs w:val="36"/>
+          <w:lang w:val="en"/>
+        </w:rPr>
+        <w:t>Stored Procedure:</w:t>
+      </w:r>
+    </w:p>
+    <w:p>
+      <w:pPr>
+        <w:widowControl w:val="0"/>
+        <w:autoSpaceDE w:val="0"/>
+        <w:autoSpaceDN w:val="0"/>
+        <w:adjustRightInd w:val="0"/>
+        <w:spacing w:after="200" w:line="276" w:lineRule="auto"/>
+        <w:rPr>
+          <w:rFonts w:ascii="Calibri" w:hAnsi="Calibri" w:cs="Calibri"/>
+          <w:sz w:val="28"/>
+          <w:szCs w:val="28"/>
+          <w:lang w:val="en"/>
+        </w:rPr>
+      </w:pPr>
+      <w:r>
+        <w:rPr>
+          <w:rFonts w:ascii="Calibri" w:hAnsi="Calibri" w:cs="Calibri"/>
+          <w:sz w:val="28"/>
+          <w:szCs w:val="28"/>
+          <w:lang w:val="en"/>
+        </w:rPr>
+        <w:t>A stored procedure is a pre-defined set of SQL statements stored in a database.</w:t>
+      </w:r>
+    </w:p>
+    <w:p>
+      <w:pPr>
+        <w:widowControl w:val="0"/>
+        <w:autoSpaceDE w:val="0"/>
+        <w:autoSpaceDN w:val="0"/>
+        <w:adjustRightInd w:val="0"/>
+        <w:spacing w:after="200" w:line="276" w:lineRule="auto"/>
+        <w:rPr>
+          <w:rFonts w:ascii="Calibri" w:hAnsi="Calibri" w:cs="Calibri"/>
+          <w:sz w:val="28"/>
+          <w:szCs w:val="28"/>
+          <w:lang w:val="en"/>
+        </w:rPr>
+      </w:pPr>
+      <w:r>
+        <w:rPr>
+          <w:rFonts w:ascii="Calibri" w:hAnsi="Calibri" w:cs="Calibri"/>
+          <w:sz w:val="28"/>
+          <w:szCs w:val="28"/>
+          <w:lang w:val="en"/>
+        </w:rPr>
+        <w:t>It acts as a reusable piece of code that can be executed on demand.</w:t>
+      </w:r>
+    </w:p>
+    <w:p>
+      <w:pPr>
+        <w:widowControl w:val="0"/>
+        <w:autoSpaceDE w:val="0"/>
+        <w:autoSpaceDN w:val="0"/>
+        <w:adjustRightInd w:val="0"/>
+        <w:spacing w:after="200" w:line="276" w:lineRule="auto"/>
+        <w:rPr>
+          <w:rFonts w:ascii="Calibri" w:hAnsi="Calibri" w:cs="Calibri"/>
+          <w:sz w:val="28"/>
+          <w:szCs w:val="28"/>
+          <w:lang w:val="en"/>
+        </w:rPr>
+      </w:pPr>
+      <w:r>
+        <w:rPr>
+          <w:rFonts w:ascii="Calibri" w:hAnsi="Calibri" w:cs="Calibri"/>
+          <w:sz w:val="28"/>
+          <w:szCs w:val="28"/>
+          <w:lang w:val="en"/>
+        </w:rPr>
+        <w:t>Think of it as a script or function that performs specific tasks within the database.</w:t>
+      </w:r>
       <w:bookmarkStart w:id="0" w:name="_GoBack"/>
       <w:bookmarkEnd w:id="0"/>
-      <w:r>
-        <w:rPr>
-          <w:b/>
-          <w:bCs/>
-          <w:sz w:val="32"/>
-          <w:szCs w:val="32"/>
-        </w:rPr>
-        <w:t>Differences Between Frontend and Backend Development</w:t>
-      </w:r>
-    </w:p>
-    <w:p>
-      <w:pPr>
-        <w:rPr>
-          <w:sz w:val="32"/>
-          <w:szCs w:val="32"/>
-        </w:rPr>
-      </w:pPr>
-      <w:r>
-        <w:rPr>
-          <w:b/>
-          <w:bCs/>
-          <w:sz w:val="32"/>
-          <w:szCs w:val="32"/>
-        </w:rPr>
-        <w:t>Focus</w:t>
-      </w:r>
-      <w:r>
-        <w:rPr>
-          <w:sz w:val="32"/>
-          <w:szCs w:val="32"/>
-        </w:rPr>
-        <w:t>: Frontend is user-facing, dealing with the visual and interactive aspects. Backend is server-facing, dealing with data, logic, and server management.</w:t>
-      </w:r>
-    </w:p>
-    <w:p>
-      <w:pPr>
-        <w:rPr>
-          <w:sz w:val="32"/>
-          <w:szCs w:val="32"/>
-        </w:rPr>
-      </w:pPr>
-      <w:r>
-        <w:rPr>
-          <w:b/>
-          <w:bCs/>
-          <w:sz w:val="32"/>
-          <w:szCs w:val="32"/>
-        </w:rPr>
-        <w:t>Skills and Tools</w:t>
-      </w:r>
-      <w:r>
-        <w:rPr>
-          <w:sz w:val="32"/>
-          <w:szCs w:val="32"/>
-        </w:rPr>
-        <w:t>: Frontend developers use HTML, CSS, JavaScript, and related frameworks. Backend developers use server-side languages, databases, and server management tools.</w:t>
-      </w:r>
-    </w:p>
-    <w:p>
-      <w:pPr>
-        <w:rPr>
-          <w:sz w:val="32"/>
-          <w:szCs w:val="32"/>
-        </w:rPr>
-      </w:pPr>
-      <w:r>
-        <w:rPr>
-          <w:b/>
-          <w:bCs/>
-          <w:sz w:val="32"/>
-          <w:szCs w:val="32"/>
-        </w:rPr>
-        <w:t>Collaboration</w:t>
-      </w:r>
-      <w:r>
-        <w:rPr>
-          <w:sz w:val="32"/>
-          <w:szCs w:val="32"/>
-        </w:rPr>
-        <w:t>: Both roles often collaborate closely to ensure the website or application functions smoothly. Frontend developers rely on backend developers to provide the necessary data and functionality, while backend developers rely on frontend developers to create a user-friendly interface.</w:t>
-      </w:r>
-    </w:p>
-    <w:p>
-      <w:pPr>
-        <w:rPr>
-          <w:b/>
-          <w:bCs/>
-          <w:sz w:val="32"/>
-          <w:szCs w:val="32"/>
-        </w:rPr>
-      </w:pPr>
-      <w:r>
-        <w:rPr>
-          <w:b/>
-          <w:bCs/>
-          <w:sz w:val="32"/>
-          <w:szCs w:val="32"/>
-        </w:rPr>
-        <w:t xml:space="preserve">Roles of Backend developer: </w:t>
-      </w:r>
-    </w:p>
-    <w:p>
-      <w:pPr>
-        <w:pStyle w:val="ListParagraph"/>
-        <w:numPr>
-          <w:ilvl w:val="0"/>
-          <w:numId w:val="6"/>
-        </w:numPr>
-        <w:rPr>
-          <w:sz w:val="32"/>
-          <w:szCs w:val="32"/>
-        </w:rPr>
-      </w:pPr>
-      <w:r>
-        <w:rPr>
-          <w:sz w:val="32"/>
-          <w:szCs w:val="32"/>
-        </w:rPr>
-        <w:t>Server Management</w:t>
-      </w:r>
-    </w:p>
-    <w:p>
-      <w:pPr>
-        <w:pStyle w:val="ListParagraph"/>
-        <w:numPr>
-          <w:ilvl w:val="0"/>
-          <w:numId w:val="6"/>
-        </w:numPr>
-        <w:rPr>
-          <w:sz w:val="32"/>
-          <w:szCs w:val="32"/>
-        </w:rPr>
-      </w:pPr>
-      <w:r>
-        <w:rPr>
-          <w:sz w:val="32"/>
-          <w:szCs w:val="32"/>
-        </w:rPr>
-        <w:t>Database Management</w:t>
-      </w:r>
-    </w:p>
-    <w:p>
-      <w:pPr>
-        <w:pStyle w:val="ListParagraph"/>
-        <w:numPr>
-          <w:ilvl w:val="0"/>
-          <w:numId w:val="6"/>
-        </w:numPr>
-        <w:rPr>
-          <w:sz w:val="32"/>
-          <w:szCs w:val="32"/>
-        </w:rPr>
-      </w:pPr>
-      <w:r>
-        <w:rPr>
-          <w:sz w:val="32"/>
-          <w:szCs w:val="32"/>
-        </w:rPr>
-        <w:t>API Development</w:t>
-      </w:r>
-    </w:p>
-    <w:p>
-      <w:pPr>
-        <w:pStyle w:val="ListParagraph"/>
-        <w:numPr>
-          <w:ilvl w:val="0"/>
-          <w:numId w:val="6"/>
-        </w:numPr>
-        <w:rPr>
-          <w:sz w:val="32"/>
-          <w:szCs w:val="32"/>
-        </w:rPr>
-      </w:pPr>
-      <w:r>
-        <w:rPr>
-          <w:sz w:val="32"/>
-          <w:szCs w:val="32"/>
-        </w:rPr>
-        <w:t>Business Logic</w:t>
-      </w:r>
-    </w:p>
-    <w:p>
-      <w:pPr>
-        <w:pStyle w:val="ListParagraph"/>
-        <w:numPr>
-          <w:ilvl w:val="0"/>
-          <w:numId w:val="6"/>
-        </w:numPr>
-        <w:rPr>
-          <w:sz w:val="32"/>
-          <w:szCs w:val="32"/>
-        </w:rPr>
-      </w:pPr>
-      <w:r>
-        <w:rPr>
-          <w:sz w:val="32"/>
-          <w:szCs w:val="32"/>
-        </w:rPr>
-        <w:t>Integration</w:t>
-      </w:r>
-    </w:p>
-    <w:p>
-      <w:pPr>
-        <w:rPr>
-          <w:sz w:val="32"/>
-          <w:szCs w:val="32"/>
-        </w:rPr>
-      </w:pPr>
-      <w:r>
-        <w:rPr>
-          <w:b/>
-          <w:bCs/>
-          <w:sz w:val="32"/>
-          <w:szCs w:val="32"/>
-        </w:rPr>
-        <w:lastRenderedPageBreak/>
-        <w:t xml:space="preserve">Roles of </w:t>
-      </w:r>
-      <w:r>
-        <w:rPr>
-          <w:b/>
-          <w:bCs/>
-          <w:sz w:val="32"/>
-          <w:szCs w:val="32"/>
-        </w:rPr>
-        <w:t>Frontend</w:t>
-      </w:r>
-      <w:r>
-        <w:rPr>
-          <w:b/>
-          <w:bCs/>
-          <w:sz w:val="32"/>
-          <w:szCs w:val="32"/>
-        </w:rPr>
-        <w:t xml:space="preserve"> developer: </w:t>
-      </w:r>
-    </w:p>
-    <w:p>
-      <w:pPr>
-        <w:pStyle w:val="ListParagraph"/>
-        <w:numPr>
-          <w:ilvl w:val="0"/>
-          <w:numId w:val="7"/>
-        </w:numPr>
-        <w:rPr>
-          <w:sz w:val="32"/>
-          <w:szCs w:val="32"/>
-        </w:rPr>
-      </w:pPr>
-      <w:r>
-        <w:rPr>
-          <w:sz w:val="32"/>
-          <w:szCs w:val="32"/>
-        </w:rPr>
-        <w:t>Design Implementation</w:t>
-      </w:r>
-    </w:p>
-    <w:p>
-      <w:pPr>
-        <w:pStyle w:val="ListParagraph"/>
-        <w:numPr>
-          <w:ilvl w:val="0"/>
-          <w:numId w:val="7"/>
-        </w:numPr>
-        <w:rPr>
-          <w:sz w:val="32"/>
-          <w:szCs w:val="32"/>
-        </w:rPr>
-      </w:pPr>
-      <w:r>
-        <w:rPr>
-          <w:sz w:val="32"/>
-          <w:szCs w:val="32"/>
-        </w:rPr>
-        <w:t>User Interface (UI) Development</w:t>
-      </w:r>
-    </w:p>
-    <w:p>
-      <w:pPr>
-        <w:pStyle w:val="ListParagraph"/>
-        <w:numPr>
-          <w:ilvl w:val="0"/>
-          <w:numId w:val="7"/>
-        </w:numPr>
-        <w:rPr>
-          <w:sz w:val="32"/>
-          <w:szCs w:val="32"/>
-        </w:rPr>
-      </w:pPr>
-      <w:r>
-        <w:rPr>
-          <w:sz w:val="32"/>
-          <w:szCs w:val="32"/>
-        </w:rPr>
-        <w:t>Interactivity</w:t>
-      </w:r>
-    </w:p>
-    <w:p>
-      <w:pPr>
-        <w:pStyle w:val="ListParagraph"/>
-        <w:numPr>
-          <w:ilvl w:val="0"/>
-          <w:numId w:val="7"/>
-        </w:numPr>
-        <w:rPr>
-          <w:sz w:val="32"/>
-          <w:szCs w:val="32"/>
-        </w:rPr>
-      </w:pPr>
-      <w:r>
-        <w:rPr>
-          <w:sz w:val="32"/>
-          <w:szCs w:val="32"/>
-        </w:rPr>
-        <w:t>Performance Optimization</w:t>
-      </w:r>
-    </w:p>
-    <w:p>
-      <w:pPr>
-        <w:pStyle w:val="ListParagraph"/>
-        <w:numPr>
-          <w:ilvl w:val="0"/>
-          <w:numId w:val="7"/>
-        </w:numPr>
-        <w:rPr>
-          <w:sz w:val="32"/>
-          <w:szCs w:val="32"/>
-        </w:rPr>
-      </w:pPr>
-      <w:r>
-        <w:rPr>
-          <w:sz w:val="32"/>
-          <w:szCs w:val="32"/>
-        </w:rPr>
-        <w:t>Cross-Browser Compatibility</w:t>
-      </w:r>
+    </w:p>
+    <w:p>
+      <w:pPr>
+        <w:widowControl w:val="0"/>
+        <w:autoSpaceDE w:val="0"/>
+        <w:autoSpaceDN w:val="0"/>
+        <w:adjustRightInd w:val="0"/>
+        <w:spacing w:after="200" w:line="276" w:lineRule="auto"/>
+        <w:rPr>
+          <w:rFonts w:ascii="Calibri" w:hAnsi="Calibri" w:cs="Calibri"/>
+          <w:sz w:val="32"/>
+          <w:szCs w:val="32"/>
+          <w:lang w:val="en"/>
+        </w:rPr>
+      </w:pPr>
+    </w:p>
+    <w:p>
+      <w:pPr>
+        <w:widowControl w:val="0"/>
+        <w:autoSpaceDE w:val="0"/>
+        <w:autoSpaceDN w:val="0"/>
+        <w:adjustRightInd w:val="0"/>
+        <w:spacing w:after="200" w:line="276" w:lineRule="auto"/>
+        <w:rPr>
+          <w:rFonts w:ascii="Calibri" w:hAnsi="Calibri" w:cs="Calibri"/>
+          <w:sz w:val="36"/>
+          <w:szCs w:val="36"/>
+          <w:lang w:val="en"/>
+        </w:rPr>
+      </w:pPr>
+    </w:p>
+    <w:p>
+      <w:pPr>
+        <w:widowControl w:val="0"/>
+        <w:autoSpaceDE w:val="0"/>
+        <w:autoSpaceDN w:val="0"/>
+        <w:adjustRightInd w:val="0"/>
+        <w:spacing w:after="200" w:line="276" w:lineRule="auto"/>
+        <w:rPr>
+          <w:rFonts w:ascii="Calibri" w:hAnsi="Calibri" w:cs="Calibri"/>
+          <w:b/>
+          <w:bCs/>
+          <w:sz w:val="28"/>
+          <w:szCs w:val="28"/>
+          <w:lang w:val="en"/>
+        </w:rPr>
+      </w:pPr>
     </w:p>
     <w:sectPr>
       <w:pgSz w:w="12240" w:h="15840"/>
@@ -2146,6 +3305,129 @@
 <file path=word/numbering.xml><?xml version="1.0" encoding="utf-8"?>
 <w:numbering xmlns:wpc="http://schemas.microsoft.com/office/word/2010/wordprocessingCanvas" xmlns:cx="http://schemas.microsoft.com/office/drawing/2014/chartex" xmlns:mc="http://schemas.openxmlformats.org/markup-compatibility/2006" xmlns:o="urn:schemas-microsoft-com:office:office" xmlns:r="http://schemas.openxmlformats.org/officeDocument/2006/relationships" xmlns:m="http://schemas.openxmlformats.org/officeDocument/2006/math" xmlns:v="urn:schemas-microsoft-com:vml" xmlns:wp14="http://schemas.microsoft.com/office/word/2010/wordprocessingDrawing" xmlns:wp="http://schemas.openxmlformats.org/drawingml/2006/wordprocessingDrawing" xmlns:w10="urn:schemas-microsoft-com:office:word" xmlns:w="http://schemas.openxmlformats.org/wordprocessingml/2006/main" xmlns:w14="http://schemas.microsoft.com/office/word/2010/wordml" xmlns:w15="http://schemas.microsoft.com/office/word/2012/wordml" xmlns:w16se="http://schemas.microsoft.com/office/word/2015/wordml/symex" xmlns:wpg="http://schemas.microsoft.com/office/word/2010/wordprocessingGroup" xmlns:wpi="http://schemas.microsoft.com/office/word/2010/wordprocessingInk" xmlns:wne="http://schemas.microsoft.com/office/word/2006/wordml" xmlns:wps="http://schemas.microsoft.com/office/word/2010/wordprocessingShape" mc:Ignorable="w14 w15 w16se wp14">
   <w:abstractNum w:abstractNumId="0" w15:restartNumberingAfterBreak="0">
+    <w:nsid w:val="FFFFFFFE"/>
+    <w:multiLevelType w:val="singleLevel"/>
+    <w:tmpl w:val="50844F1C"/>
+    <w:lvl w:ilvl="0">
+      <w:numFmt w:val="bullet"/>
+      <w:lvlText w:val="*"/>
+      <w:lvlJc w:val="left"/>
+    </w:lvl>
+  </w:abstractNum>
+  <w:abstractNum w:abstractNumId="1" w15:restartNumberingAfterBreak="0">
+    <w:nsid w:val="02925BF5"/>
+    <w:multiLevelType w:val="hybridMultilevel"/>
+    <w:tmpl w:val="2BACD07A"/>
+    <w:lvl w:ilvl="0" w:tplc="04090001">
+      <w:start w:val="1"/>
+      <w:numFmt w:val="bullet"/>
+      <w:lvlText w:val=""/>
+      <w:lvlJc w:val="left"/>
+      <w:pPr>
+        <w:ind w:left="720" w:hanging="360"/>
+      </w:pPr>
+      <w:rPr>
+        <w:rFonts w:ascii="Symbol" w:hAnsi="Symbol" w:hint="default"/>
+      </w:rPr>
+    </w:lvl>
+    <w:lvl w:ilvl="1" w:tplc="04090003" w:tentative="1">
+      <w:start w:val="1"/>
+      <w:numFmt w:val="bullet"/>
+      <w:lvlText w:val="o"/>
+      <w:lvlJc w:val="left"/>
+      <w:pPr>
+        <w:ind w:left="1440" w:hanging="360"/>
+      </w:pPr>
+      <w:rPr>
+        <w:rFonts w:ascii="Courier New" w:hAnsi="Courier New" w:cs="Courier New" w:hint="default"/>
+      </w:rPr>
+    </w:lvl>
+    <w:lvl w:ilvl="2" w:tplc="04090005" w:tentative="1">
+      <w:start w:val="1"/>
+      <w:numFmt w:val="bullet"/>
+      <w:lvlText w:val=""/>
+      <w:lvlJc w:val="left"/>
+      <w:pPr>
+        <w:ind w:left="2160" w:hanging="360"/>
+      </w:pPr>
+      <w:rPr>
+        <w:rFonts w:ascii="Wingdings" w:hAnsi="Wingdings" w:hint="default"/>
+      </w:rPr>
+    </w:lvl>
+    <w:lvl w:ilvl="3" w:tplc="04090001" w:tentative="1">
+      <w:start w:val="1"/>
+      <w:numFmt w:val="bullet"/>
+      <w:lvlText w:val=""/>
+      <w:lvlJc w:val="left"/>
+      <w:pPr>
+        <w:ind w:left="2880" w:hanging="360"/>
+      </w:pPr>
+      <w:rPr>
+        <w:rFonts w:ascii="Symbol" w:hAnsi="Symbol" w:hint="default"/>
+      </w:rPr>
+    </w:lvl>
+    <w:lvl w:ilvl="4" w:tplc="04090003" w:tentative="1">
+      <w:start w:val="1"/>
+      <w:numFmt w:val="bullet"/>
+      <w:lvlText w:val="o"/>
+      <w:lvlJc w:val="left"/>
+      <w:pPr>
+        <w:ind w:left="3600" w:hanging="360"/>
+      </w:pPr>
+      <w:rPr>
+        <w:rFonts w:ascii="Courier New" w:hAnsi="Courier New" w:cs="Courier New" w:hint="default"/>
+      </w:rPr>
+    </w:lvl>
+    <w:lvl w:ilvl="5" w:tplc="04090005" w:tentative="1">
+      <w:start w:val="1"/>
+      <w:numFmt w:val="bullet"/>
+      <w:lvlText w:val=""/>
+      <w:lvlJc w:val="left"/>
+      <w:pPr>
+        <w:ind w:left="4320" w:hanging="360"/>
+      </w:pPr>
+      <w:rPr>
+        <w:rFonts w:ascii="Wingdings" w:hAnsi="Wingdings" w:hint="default"/>
+      </w:rPr>
+    </w:lvl>
+    <w:lvl w:ilvl="6" w:tplc="04090001" w:tentative="1">
+      <w:start w:val="1"/>
+      <w:numFmt w:val="bullet"/>
+      <w:lvlText w:val=""/>
+      <w:lvlJc w:val="left"/>
+      <w:pPr>
+        <w:ind w:left="5040" w:hanging="360"/>
+      </w:pPr>
+      <w:rPr>
+        <w:rFonts w:ascii="Symbol" w:hAnsi="Symbol" w:hint="default"/>
+      </w:rPr>
+    </w:lvl>
+    <w:lvl w:ilvl="7" w:tplc="04090003" w:tentative="1">
+      <w:start w:val="1"/>
+      <w:numFmt w:val="bullet"/>
+      <w:lvlText w:val="o"/>
+      <w:lvlJc w:val="left"/>
+      <w:pPr>
+        <w:ind w:left="5760" w:hanging="360"/>
+      </w:pPr>
+      <w:rPr>
+        <w:rFonts w:ascii="Courier New" w:hAnsi="Courier New" w:cs="Courier New" w:hint="default"/>
+      </w:rPr>
+    </w:lvl>
+    <w:lvl w:ilvl="8" w:tplc="04090005" w:tentative="1">
+      <w:start w:val="1"/>
+      <w:numFmt w:val="bullet"/>
+      <w:lvlText w:val=""/>
+      <w:lvlJc w:val="left"/>
+      <w:pPr>
+        <w:ind w:left="6480" w:hanging="360"/>
+      </w:pPr>
+      <w:rPr>
+        <w:rFonts w:ascii="Wingdings" w:hAnsi="Wingdings" w:hint="default"/>
+      </w:rPr>
+    </w:lvl>
+  </w:abstractNum>
+  <w:abstractNum w:abstractNumId="2" w15:restartNumberingAfterBreak="0">
     <w:nsid w:val="140836E9"/>
     <w:multiLevelType w:val="hybridMultilevel"/>
     <w:tmpl w:val="79D68248"/>
@@ -2234,7 +3516,7 @@
       </w:pPr>
     </w:lvl>
   </w:abstractNum>
-  <w:abstractNum w:abstractNumId="1" w15:restartNumberingAfterBreak="0">
+  <w:abstractNum w:abstractNumId="3" w15:restartNumberingAfterBreak="0">
     <w:nsid w:val="17582E4C"/>
     <w:multiLevelType w:val="hybridMultilevel"/>
     <w:tmpl w:val="1AB040C4"/>
@@ -2323,7 +3605,7 @@
       </w:pPr>
     </w:lvl>
   </w:abstractNum>
-  <w:abstractNum w:abstractNumId="2" w15:restartNumberingAfterBreak="0">
+  <w:abstractNum w:abstractNumId="4" w15:restartNumberingAfterBreak="0">
     <w:nsid w:val="21F97915"/>
     <w:multiLevelType w:val="multilevel"/>
     <w:tmpl w:val="D6A88E86"/>
@@ -2436,7 +3718,7 @@
       </w:pPr>
     </w:lvl>
   </w:abstractNum>
-  <w:abstractNum w:abstractNumId="3" w15:restartNumberingAfterBreak="0">
+  <w:abstractNum w:abstractNumId="5" w15:restartNumberingAfterBreak="0">
     <w:nsid w:val="2CB72F08"/>
     <w:multiLevelType w:val="hybridMultilevel"/>
     <w:tmpl w:val="74A67C12"/>
@@ -2525,7 +3807,7 @@
       </w:pPr>
     </w:lvl>
   </w:abstractNum>
-  <w:abstractNum w:abstractNumId="4" w15:restartNumberingAfterBreak="0">
+  <w:abstractNum w:abstractNumId="6" w15:restartNumberingAfterBreak="0">
     <w:nsid w:val="5DF70EF5"/>
     <w:multiLevelType w:val="hybridMultilevel"/>
     <w:tmpl w:val="4B684C08"/>
@@ -2614,7 +3896,7 @@
       </w:pPr>
     </w:lvl>
   </w:abstractNum>
-  <w:abstractNum w:abstractNumId="5" w15:restartNumberingAfterBreak="0">
+  <w:abstractNum w:abstractNumId="7" w15:restartNumberingAfterBreak="0">
     <w:nsid w:val="6FCE0843"/>
     <w:multiLevelType w:val="multilevel"/>
     <w:tmpl w:val="3B208E08"/>
@@ -2727,7 +4009,7 @@
       </w:pPr>
     </w:lvl>
   </w:abstractNum>
-  <w:abstractNum w:abstractNumId="6" w15:restartNumberingAfterBreak="0">
+  <w:abstractNum w:abstractNumId="8" w15:restartNumberingAfterBreak="0">
     <w:nsid w:val="78EB1AC5"/>
     <w:multiLevelType w:val="hybridMultilevel"/>
     <w:tmpl w:val="3AC87AF6"/>
@@ -2817,24 +4099,41 @@
     </w:lvl>
   </w:abstractNum>
   <w:num w:numId="1">
+    <w:abstractNumId w:val="4"/>
+  </w:num>
+  <w:num w:numId="2">
+    <w:abstractNumId w:val="7"/>
+  </w:num>
+  <w:num w:numId="3">
     <w:abstractNumId w:val="2"/>
   </w:num>
-  <w:num w:numId="2">
+  <w:num w:numId="4">
     <w:abstractNumId w:val="5"/>
   </w:num>
-  <w:num w:numId="3">
-    <w:abstractNumId w:val="0"/>
+  <w:num w:numId="5">
+    <w:abstractNumId w:val="8"/>
   </w:num>
-  <w:num w:numId="4">
+  <w:num w:numId="6">
+    <w:abstractNumId w:val="6"/>
+  </w:num>
+  <w:num w:numId="7">
     <w:abstractNumId w:val="3"/>
   </w:num>
-  <w:num w:numId="5">
-    <w:abstractNumId w:val="6"/>
+  <w:num w:numId="8">
+    <w:abstractNumId w:val="0"/>
+    <w:lvlOverride w:ilvl="0">
+      <w:lvl w:ilvl="0">
+        <w:numFmt w:val="bullet"/>
+        <w:lvlText w:val=""/>
+        <w:legacy w:legacy="1" w:legacySpace="0" w:legacyIndent="0"/>
+        <w:lvlJc w:val="left"/>
+        <w:rPr>
+          <w:rFonts w:ascii="Symbol" w:hAnsi="Symbol" w:hint="default"/>
+        </w:rPr>
+      </w:lvl>
+    </w:lvlOverride>
   </w:num>
-  <w:num w:numId="6">
-    <w:abstractNumId w:val="4"/>
-  </w:num>
-  <w:num w:numId="7">
+  <w:num w:numId="9">
     <w:abstractNumId w:val="1"/>
   </w:num>
 </w:numbering>

</xml_diff>